<commit_message>
feat: game design document voor turn based game ingevult
</commit_message>
<xml_diff>
--- a/Turn Based Game/Sjablonen/Sjabloon 1 - GDD(Game Design Document).docx
+++ b/Turn Based Game/Sjablonen/Sjabloon 1 - GDD(Game Design Document).docx
@@ -13,108 +13,104 @@
           <w:bCs/>
           <w:sz w:val="48"/>
           <w:szCs w:val="48"/>
-        </w:rPr>
-      </w:pPr>
+          <w:lang w:val="en-US"/>
+        </w:rPr>
+      </w:pPr>
+      <w:proofErr w:type="spellStart"/>
       <w:r>
         <w:rPr>
           <w:b/>
           <w:bCs/>
           <w:sz w:val="48"/>
           <w:szCs w:val="48"/>
-        </w:rPr>
-        <w:t>Sjabloon 1</w:t>
-      </w:r>
-    </w:p>
-    <w:p>
-      <w:pPr>
-        <w:pStyle w:val="Title"/>
+          <w:lang w:val="en-US"/>
+        </w:rPr>
+        <w:t>Sjabloon</w:t>
+      </w:r>
+      <w:proofErr w:type="spellEnd"/>
+      <w:r>
+        <w:rPr>
+          <w:b/>
+          <w:bCs/>
+          <w:sz w:val="48"/>
+          <w:szCs w:val="48"/>
+          <w:lang w:val="en-US"/>
+        </w:rPr>
+        <w:t xml:space="preserve"> 1</w:t>
+      </w:r>
+    </w:p>
+    <w:p>
+      <w:pPr>
+        <w:pStyle w:val="Titel"/>
         <w:jc w:val="center"/>
         <w:rPr>
-          <w:rStyle w:val="BookTitle"/>
-        </w:rPr>
-      </w:pPr>
-      <w:r>
-        <w:rPr>
-          <w:rStyle w:val="BookTitle"/>
+          <w:rStyle w:val="Titelvanboek"/>
+          <w:lang w:val="en-US"/>
+        </w:rPr>
+      </w:pPr>
+      <w:r>
+        <w:rPr>
+          <w:rStyle w:val="Titelvanboek"/>
+          <w:lang w:val="en-US"/>
         </w:rPr>
         <w:t>Game Design Document</w:t>
       </w:r>
       <w:r>
         <w:rPr>
-          <w:rStyle w:val="BookTitle"/>
+          <w:rStyle w:val="Titelvanboek"/>
+          <w:lang w:val="en-US"/>
         </w:rPr>
         <w:t xml:space="preserve"> </w:t>
       </w:r>
       <w:r>
         <w:rPr>
-          <w:rStyle w:val="BookTitle"/>
+          <w:rStyle w:val="Titelvanboek"/>
+          <w:lang w:val="en-US"/>
         </w:rPr>
         <w:t>EPOC*</w:t>
       </w:r>
       <w:r>
         <w:rPr>
-          <w:rStyle w:val="BookTitle"/>
+          <w:rStyle w:val="Titelvanboek"/>
+          <w:lang w:val="en-US"/>
         </w:rPr>
         <w:t xml:space="preserve"> </w:t>
       </w:r>
     </w:p>
     <w:p>
       <w:pPr>
-        <w:pStyle w:val="Title"/>
+        <w:pStyle w:val="Titel"/>
         <w:jc w:val="center"/>
         <w:rPr>
           <w:sz w:val="28"/>
           <w:szCs w:val="28"/>
+          <w:lang w:val="en-US"/>
         </w:rPr>
       </w:pPr>
       <w:r>
         <w:rPr>
           <w:sz w:val="28"/>
           <w:szCs w:val="28"/>
-        </w:rPr>
-        <w:t>*(</w:t>
-      </w:r>
-      <w:proofErr w:type="spellStart"/>
+          <w:lang w:val="en-US"/>
+        </w:rPr>
+        <w:t>*(electronic proof of concept)</w:t>
+      </w:r>
       <w:r>
         <w:rPr>
           <w:sz w:val="28"/>
           <w:szCs w:val="28"/>
-        </w:rPr>
-        <w:t>electronic</w:t>
-      </w:r>
-      <w:proofErr w:type="spellEnd"/>
-      <w:r>
-        <w:rPr>
-          <w:sz w:val="28"/>
-          <w:szCs w:val="28"/>
+          <w:lang w:val="en-US"/>
         </w:rPr>
         <w:t xml:space="preserve"> </w:t>
       </w:r>
-      <w:proofErr w:type="spellStart"/>
-      <w:r>
-        <w:rPr>
-          <w:sz w:val="28"/>
-          <w:szCs w:val="28"/>
-        </w:rPr>
-        <w:t>proof</w:t>
-      </w:r>
-      <w:proofErr w:type="spellEnd"/>
-      <w:r>
-        <w:rPr>
-          <w:sz w:val="28"/>
-          <w:szCs w:val="28"/>
-        </w:rPr>
-        <w:t xml:space="preserve"> of concept)</w:t>
-      </w:r>
-      <w:r>
-        <w:rPr>
-          <w:sz w:val="28"/>
-          <w:szCs w:val="28"/>
-        </w:rPr>
-        <w:t xml:space="preserve"> </w:t>
-      </w:r>
-    </w:p>
-    <w:p/>
+    </w:p>
+    <w:p>
+      <w:pPr>
+        <w:rPr>
+          <w:lang w:val="en-US"/>
+        </w:rPr>
+      </w:pPr>
+    </w:p>
     <w:p>
       <w:pPr>
         <w:jc w:val="center"/>
@@ -153,6 +149,9 @@
         <w:jc w:val="center"/>
       </w:pPr>
       <w:r>
+        <w:rPr>
+          <w:noProof/>
+        </w:rPr>
         <w:drawing>
           <wp:inline distT="0" distB="0" distL="0" distR="0" wp14:anchorId="16250235" wp14:editId="34E6473E">
             <wp:extent cx="5760720" cy="3025610"/>
@@ -210,6 +209,7 @@
     <w:p>
       <w:r>
         <w:rPr>
+          <w:noProof/>
           <w:lang w:eastAsia="nl-NL"/>
         </w:rPr>
         <mc:AlternateContent>
@@ -421,7 +421,7 @@
       <w:sdtContent>
         <w:p>
           <w:pPr>
-            <w:pStyle w:val="TOCHeading"/>
+            <w:pStyle w:val="Kopvaninhoudsopgave"/>
           </w:pPr>
           <w:r>
             <w:t>Inhoud</w:t>
@@ -429,7 +429,7 @@
         </w:p>
         <w:p>
           <w:pPr>
-            <w:pStyle w:val="TOC1"/>
+            <w:pStyle w:val="Inhopg1"/>
             <w:tabs>
               <w:tab w:val="right" w:leader="dot" w:pos="9062"/>
             </w:tabs>
@@ -501,7 +501,7 @@
         </w:p>
         <w:p>
           <w:pPr>
-            <w:pStyle w:val="TOC1"/>
+            <w:pStyle w:val="Inhopg1"/>
             <w:tabs>
               <w:tab w:val="right" w:leader="dot" w:pos="9062"/>
             </w:tabs>
@@ -564,7 +564,7 @@
         </w:p>
         <w:p>
           <w:pPr>
-            <w:pStyle w:val="TOC1"/>
+            <w:pStyle w:val="Inhopg1"/>
             <w:tabs>
               <w:tab w:val="right" w:leader="dot" w:pos="9062"/>
             </w:tabs>
@@ -627,7 +627,7 @@
         </w:p>
         <w:p>
           <w:pPr>
-            <w:pStyle w:val="TOC1"/>
+            <w:pStyle w:val="Inhopg1"/>
             <w:tabs>
               <w:tab w:val="right" w:leader="dot" w:pos="9062"/>
             </w:tabs>
@@ -690,7 +690,7 @@
         </w:p>
         <w:p>
           <w:pPr>
-            <w:pStyle w:val="TOC1"/>
+            <w:pStyle w:val="Inhopg1"/>
             <w:tabs>
               <w:tab w:val="right" w:leader="dot" w:pos="9062"/>
             </w:tabs>
@@ -753,7 +753,7 @@
         </w:p>
         <w:p>
           <w:pPr>
-            <w:pStyle w:val="TOC1"/>
+            <w:pStyle w:val="Inhopg1"/>
             <w:tabs>
               <w:tab w:val="right" w:leader="dot" w:pos="9062"/>
             </w:tabs>
@@ -816,7 +816,7 @@
         </w:p>
         <w:p>
           <w:pPr>
-            <w:pStyle w:val="TOC1"/>
+            <w:pStyle w:val="Inhopg1"/>
             <w:tabs>
               <w:tab w:val="right" w:leader="dot" w:pos="9062"/>
             </w:tabs>
@@ -879,7 +879,7 @@
         </w:p>
         <w:p>
           <w:pPr>
-            <w:pStyle w:val="TOC1"/>
+            <w:pStyle w:val="Inhopg1"/>
             <w:tabs>
               <w:tab w:val="right" w:leader="dot" w:pos="9062"/>
             </w:tabs>
@@ -942,7 +942,7 @@
         </w:p>
         <w:p>
           <w:pPr>
-            <w:pStyle w:val="TOC1"/>
+            <w:pStyle w:val="Inhopg1"/>
             <w:tabs>
               <w:tab w:val="right" w:leader="dot" w:pos="9062"/>
             </w:tabs>
@@ -1005,7 +1005,7 @@
         </w:p>
         <w:p>
           <w:pPr>
-            <w:pStyle w:val="TOC1"/>
+            <w:pStyle w:val="Inhopg1"/>
             <w:tabs>
               <w:tab w:val="right" w:leader="dot" w:pos="9062"/>
             </w:tabs>
@@ -1076,7 +1076,7 @@
         </w:p>
         <w:p>
           <w:pPr>
-            <w:pStyle w:val="TOC1"/>
+            <w:pStyle w:val="Inhopg1"/>
             <w:tabs>
               <w:tab w:val="right" w:leader="dot" w:pos="9062"/>
             </w:tabs>
@@ -1147,7 +1147,7 @@
         </w:p>
         <w:p>
           <w:pPr>
-            <w:pStyle w:val="TOC1"/>
+            <w:pStyle w:val="Inhopg1"/>
             <w:tabs>
               <w:tab w:val="right" w:leader="dot" w:pos="9062"/>
             </w:tabs>
@@ -1210,7 +1210,7 @@
         </w:p>
         <w:p>
           <w:pPr>
-            <w:pStyle w:val="TOC1"/>
+            <w:pStyle w:val="Inhopg1"/>
             <w:tabs>
               <w:tab w:val="right" w:leader="dot" w:pos="9062"/>
             </w:tabs>
@@ -1294,7 +1294,7 @@
     </w:p>
     <w:p>
       <w:pPr>
-        <w:pStyle w:val="Heading1"/>
+        <w:pStyle w:val="Kop1"/>
       </w:pPr>
       <w:bookmarkStart w:id="0" w:name="_Toc183096218"/>
       <w:r>
@@ -1311,247 +1311,114 @@
         </w:rPr>
       </w:pPr>
       <w:r>
+        <w:t xml:space="preserve">In dit document wordt ons concept voor een </w:t>
+      </w:r>
+      <w:r>
+        <w:t xml:space="preserve">turn </w:t>
+      </w:r>
+      <w:proofErr w:type="spellStart"/>
+      <w:r>
+        <w:t>based</w:t>
+      </w:r>
+      <w:proofErr w:type="spellEnd"/>
+      <w:r>
+        <w:t xml:space="preserve">-game beschreven. Waarbij onder andere wordt uitgelegd wat de game uniek maakt, wat de </w:t>
+      </w:r>
+      <w:proofErr w:type="spellStart"/>
+      <w:r>
+        <w:t>mechanics</w:t>
+      </w:r>
+      <w:proofErr w:type="spellEnd"/>
+      <w:r>
+        <w:t xml:space="preserve"> zijn, het doel van het spel en wat de technische </w:t>
+      </w:r>
+      <w:proofErr w:type="spellStart"/>
+      <w:r>
+        <w:t>specs</w:t>
+      </w:r>
+      <w:proofErr w:type="spellEnd"/>
+      <w:r>
+        <w:t xml:space="preserve"> zijn.</w:t>
+      </w:r>
+      <w:r>
         <w:rPr>
           <w:i/>
           <w:iCs/>
         </w:rPr>
-        <w:t>[</w:t>
-      </w:r>
-      <w:r>
+        <w:br w:type="page"/>
+      </w:r>
+    </w:p>
+    <w:p>
+      <w:pPr>
+        <w:pStyle w:val="Kop1"/>
+      </w:pPr>
+      <w:bookmarkStart w:id="1" w:name="_Toc183096219"/>
+      <w:r>
+        <w:lastRenderedPageBreak/>
+        <w:t>Overzicht</w:t>
+      </w:r>
+      <w:bookmarkEnd w:id="1"/>
+    </w:p>
+    <w:p>
+      <w:pPr>
         <w:rPr>
           <w:i/>
           <w:iCs/>
         </w:rPr>
-        <w:t xml:space="preserve">Als groep vul je het </w:t>
-      </w:r>
+      </w:pPr>
       <w:r>
         <w:rPr>
           <w:i/>
           <w:iCs/>
         </w:rPr>
-        <w:t>document</w:t>
+        <w:t>[</w:t>
       </w:r>
       <w:r>
         <w:rPr>
           <w:i/>
           <w:iCs/>
         </w:rPr>
-        <w:t xml:space="preserve"> in. Als individu ben jij verantwoordelijk voor jouw onderdeel</w:t>
+        <w:t xml:space="preserve">Beschrijf in kort </w:t>
       </w:r>
       <w:r>
         <w:rPr>
           <w:i/>
           <w:iCs/>
         </w:rPr>
-        <w:t xml:space="preserve"> op basis van de toegekende user </w:t>
-      </w:r>
-      <w:proofErr w:type="spellStart"/>
+        <w:t>(</w:t>
+      </w:r>
       <w:r>
         <w:rPr>
           <w:i/>
           <w:iCs/>
         </w:rPr>
-        <w:t>stories</w:t>
-      </w:r>
-      <w:proofErr w:type="spellEnd"/>
+        <w:t>dus zonder te veel detail duidelijk en concreet</w:t>
+      </w:r>
       <w:r>
         <w:rPr>
           <w:i/>
           <w:iCs/>
         </w:rPr>
-        <w:t xml:space="preserve">. </w:t>
+        <w:t>)</w:t>
       </w:r>
       <w:r>
         <w:rPr>
           <w:i/>
           <w:iCs/>
         </w:rPr>
-        <w:t xml:space="preserve">Uiteindelijk lever je zelf de laatste versie in dus </w:t>
+        <w:t xml:space="preserve"> jullie idee voor het spel.</w:t>
       </w:r>
       <w:r>
         <w:rPr>
           <w:i/>
           <w:iCs/>
         </w:rPr>
-        <w:t>je levert het niet in</w:t>
-      </w:r>
-      <w:r>
-        <w:rPr>
-          <w:i/>
-          <w:iCs/>
-        </w:rPr>
-        <w:t xml:space="preserve"> als groep. Je mag onderdelen verwijderen,</w:t>
-      </w:r>
-      <w:r>
-        <w:rPr>
-          <w:i/>
-          <w:iCs/>
-        </w:rPr>
-        <w:t xml:space="preserve"> </w:t>
-      </w:r>
-      <w:r>
-        <w:rPr>
-          <w:i/>
-          <w:iCs/>
-        </w:rPr>
-        <w:t xml:space="preserve">aanpassen of delen toevoegen. </w:t>
-      </w:r>
-      <w:r>
-        <w:rPr>
-          <w:i/>
-          <w:iCs/>
-        </w:rPr>
-        <w:t>Het is niet erg als j</w:t>
-      </w:r>
-      <w:r>
-        <w:rPr>
-          <w:i/>
-          <w:iCs/>
-        </w:rPr>
-        <w:t>ullie</w:t>
-      </w:r>
-      <w:r>
-        <w:rPr>
-          <w:i/>
-          <w:iCs/>
-        </w:rPr>
-        <w:t xml:space="preserve"> </w:t>
-      </w:r>
-      <w:r>
-        <w:rPr>
-          <w:i/>
-          <w:iCs/>
-        </w:rPr>
-        <w:t xml:space="preserve">bepaalde </w:t>
-      </w:r>
-      <w:r>
-        <w:rPr>
-          <w:i/>
-          <w:iCs/>
-        </w:rPr>
-        <w:t>niet</w:t>
-      </w:r>
-      <w:r>
-        <w:rPr>
-          <w:i/>
-          <w:iCs/>
-        </w:rPr>
-        <w:t>-</w:t>
-      </w:r>
-      <w:r>
-        <w:rPr>
-          <w:i/>
-          <w:iCs/>
-        </w:rPr>
-        <w:t xml:space="preserve">cruciale </w:t>
-      </w:r>
-      <w:r>
-        <w:rPr>
-          <w:i/>
-          <w:iCs/>
-        </w:rPr>
-        <w:t xml:space="preserve">onderdelen leeg </w:t>
-      </w:r>
-      <w:r>
-        <w:rPr>
-          <w:i/>
-          <w:iCs/>
-        </w:rPr>
-        <w:t>houden.</w:t>
-      </w:r>
-      <w:r>
-        <w:rPr>
-          <w:i/>
-          <w:iCs/>
-        </w:rPr>
-        <w:t>]</w:t>
-      </w:r>
-      <w:r>
-        <w:rPr>
-          <w:i/>
-          <w:iCs/>
-        </w:rPr>
-        <w:t xml:space="preserve"> </w:t>
-      </w:r>
-      <w:r>
-        <w:rPr>
-          <w:i/>
-          <w:iCs/>
-        </w:rPr>
-        <w:br w:type="page"/>
-      </w:r>
-    </w:p>
-    <w:p>
-      <w:pPr>
-        <w:pStyle w:val="Heading1"/>
-      </w:pPr>
-      <w:bookmarkStart w:id="1" w:name="_Toc183096219"/>
-      <w:r>
-        <w:lastRenderedPageBreak/>
-        <w:t>Overzicht</w:t>
-      </w:r>
-      <w:bookmarkEnd w:id="1"/>
-    </w:p>
-    <w:p>
-      <w:pPr>
-        <w:rPr>
-          <w:i/>
-          <w:iCs/>
-        </w:rPr>
-      </w:pPr>
-      <w:r>
-        <w:rPr>
-          <w:i/>
-          <w:iCs/>
-        </w:rPr>
-        <w:t>[</w:t>
-      </w:r>
-      <w:r>
-        <w:rPr>
-          <w:i/>
-          <w:iCs/>
-        </w:rPr>
-        <w:t xml:space="preserve">Beschrijf in kort </w:t>
-      </w:r>
-      <w:r>
-        <w:rPr>
-          <w:i/>
-          <w:iCs/>
-        </w:rPr>
-        <w:t>(</w:t>
-      </w:r>
-      <w:r>
-        <w:rPr>
-          <w:i/>
-          <w:iCs/>
-        </w:rPr>
-        <w:t>dus zonder te veel detail duidelijk en concreet</w:t>
-      </w:r>
-      <w:r>
-        <w:rPr>
-          <w:i/>
-          <w:iCs/>
-        </w:rPr>
-        <w:t>)</w:t>
-      </w:r>
-      <w:r>
-        <w:rPr>
-          <w:i/>
-          <w:iCs/>
-        </w:rPr>
-        <w:t xml:space="preserve"> jullie idee voor het spel.</w:t>
-      </w:r>
-      <w:r>
-        <w:rPr>
-          <w:i/>
-          <w:iCs/>
-        </w:rPr>
         <w:t>]</w:t>
       </w:r>
     </w:p>
     <w:tbl>
       <w:tblPr>
-        <w:tblStyle w:val="TableGridLight"/>
+        <w:tblStyle w:val="Tabelrasterlicht"/>
         <w:tblW w:w="0" w:type="auto"/>
         <w:tblLook w:val="04A0" w:firstRow="1" w:lastRow="0" w:firstColumn="1" w:lastColumn="0" w:noHBand="0" w:noVBand="1"/>
       </w:tblPr>
@@ -1929,30 +1796,26 @@
               <w:rPr>
                 <w:b/>
                 <w:bCs/>
+                <w:lang w:val="en-US"/>
               </w:rPr>
             </w:pPr>
+            <w:proofErr w:type="spellStart"/>
             <w:r>
               <w:rPr>
                 <w:b/>
                 <w:bCs/>
-              </w:rPr>
-              <w:t xml:space="preserve">Originaliteit/USP (Unique </w:t>
-            </w:r>
-            <w:proofErr w:type="spellStart"/>
+                <w:lang w:val="en-US"/>
+              </w:rPr>
+              <w:t>Originaliteit</w:t>
+            </w:r>
+            <w:proofErr w:type="spellEnd"/>
             <w:r>
               <w:rPr>
                 <w:b/>
                 <w:bCs/>
-              </w:rPr>
-              <w:t>Selling</w:t>
-            </w:r>
-            <w:proofErr w:type="spellEnd"/>
-            <w:r>
-              <w:rPr>
-                <w:b/>
-                <w:bCs/>
-              </w:rPr>
-              <w:t xml:space="preserve"> Point):</w:t>
+                <w:lang w:val="en-US"/>
+              </w:rPr>
+              <w:t>/USP (Unique Selling Point):</w:t>
             </w:r>
           </w:p>
           <w:p>
@@ -1960,6 +1823,7 @@
               <w:rPr>
                 <w:b/>
                 <w:bCs/>
+                <w:lang w:val="en-US"/>
               </w:rPr>
             </w:pPr>
           </w:p>
@@ -2117,7 +1981,7 @@
     </w:p>
     <w:p>
       <w:pPr>
-        <w:pStyle w:val="Heading1"/>
+        <w:pStyle w:val="Kop1"/>
       </w:pPr>
       <w:bookmarkStart w:id="2" w:name="_Toc183096220"/>
       <w:proofErr w:type="spellStart"/>
@@ -2138,7 +2002,7 @@
     </w:p>
     <w:p>
       <w:pPr>
-        <w:pStyle w:val="Heading2"/>
+        <w:pStyle w:val="Kop2"/>
       </w:pPr>
       <w:bookmarkStart w:id="3" w:name="_Toc158276165"/>
       <w:bookmarkStart w:id="4" w:name="_Toc164756209"/>
@@ -2160,38 +2024,9 @@
       <w:bookmarkEnd w:id="3"/>
       <w:bookmarkEnd w:id="4"/>
     </w:p>
-    <w:p>
-      <w:pPr>
-        <w:rPr>
-          <w:rFonts w:cstheme="minorHAnsi"/>
-          <w:i/>
-        </w:rPr>
-      </w:pPr>
-      <w:r>
-        <w:rPr>
-          <w:rFonts w:cstheme="minorHAnsi"/>
-          <w:i/>
-        </w:rPr>
-        <w:t>[</w:t>
-      </w:r>
-      <w:r>
-        <w:rPr>
-          <w:rFonts w:cstheme="minorHAnsi"/>
-          <w:i/>
-        </w:rPr>
-        <w:t>Geef hierin aan welke hardware je gebruikt en wat de minimale eisen zijn die aan de hardware worden gesteld. Maak gebruik van het onderstaand schema.</w:t>
-      </w:r>
-      <w:r>
-        <w:rPr>
-          <w:rFonts w:cstheme="minorHAnsi"/>
-          <w:i/>
-        </w:rPr>
-        <w:t>]</w:t>
-      </w:r>
-    </w:p>
     <w:tbl>
       <w:tblPr>
-        <w:tblStyle w:val="TableGrid"/>
+        <w:tblStyle w:val="Tabelraster"/>
         <w:tblW w:w="0" w:type="auto"/>
         <w:tblLook w:val="04A0" w:firstRow="1" w:lastRow="0" w:firstColumn="1" w:lastColumn="0" w:noHBand="0" w:noVBand="1"/>
       </w:tblPr>
@@ -2202,7 +2037,7 @@
       <w:tr>
         <w:tc>
           <w:tcPr>
-            <w:tcW w:w="4606" w:type="dxa"/>
+            <w:tcW w:w="4531" w:type="dxa"/>
             <w:shd w:val="clear" w:color="auto" w:fill="BFBFBF" w:themeFill="background1" w:themeFillShade="BF"/>
             <w:vAlign w:val="bottom"/>
           </w:tcPr>
@@ -2224,7 +2059,7 @@
         </w:tc>
         <w:tc>
           <w:tcPr>
-            <w:tcW w:w="4606" w:type="dxa"/>
+            <w:tcW w:w="4531" w:type="dxa"/>
             <w:shd w:val="clear" w:color="auto" w:fill="BFBFBF" w:themeFill="background1" w:themeFillShade="BF"/>
             <w:vAlign w:val="bottom"/>
           </w:tcPr>
@@ -2248,7 +2083,7 @@
       <w:tr>
         <w:tc>
           <w:tcPr>
-            <w:tcW w:w="4606" w:type="dxa"/>
+            <w:tcW w:w="4531" w:type="dxa"/>
           </w:tcPr>
           <w:p>
             <w:pPr>
@@ -2257,47 +2092,81 @@
                 <w:rFonts w:cstheme="minorHAnsi"/>
               </w:rPr>
             </w:pPr>
+            <w:r>
+              <w:rPr>
+                <w:rFonts w:cstheme="minorHAnsi"/>
+              </w:rPr>
+              <w:t>Laptop of computer</w:t>
+            </w:r>
           </w:p>
         </w:tc>
         <w:tc>
           <w:tcPr>
-            <w:tcW w:w="4606" w:type="dxa"/>
+            <w:tcW w:w="4531" w:type="dxa"/>
           </w:tcPr>
           <w:p>
             <w:pPr>
               <w:spacing w:after="200"/>
               <w:rPr>
                 <w:rFonts w:cstheme="minorHAnsi"/>
+                <w:lang w:val="en-US"/>
               </w:rPr>
             </w:pPr>
+            <w:r>
+              <w:rPr>
+                <w:rFonts w:cstheme="minorHAnsi"/>
+                <w:lang w:val="en-US"/>
+              </w:rPr>
+              <w:t>RTX 3060</w:t>
+            </w:r>
           </w:p>
-        </w:tc>
-      </w:tr>
-      <w:tr>
-        <w:tc>
-          <w:tcPr>
-            <w:tcW w:w="4606" w:type="dxa"/>
-          </w:tcPr>
           <w:p>
             <w:pPr>
               <w:spacing w:after="200"/>
               <w:rPr>
                 <w:rFonts w:cstheme="minorHAnsi"/>
+                <w:lang w:val="en-US"/>
               </w:rPr>
             </w:pPr>
+            <w:r>
+              <w:rPr>
+                <w:rFonts w:cstheme="minorHAnsi"/>
+                <w:lang w:val="en-US"/>
+              </w:rPr>
+              <w:t>11th gen I5</w:t>
+            </w:r>
           </w:p>
-        </w:tc>
-        <w:tc>
-          <w:tcPr>
-            <w:tcW w:w="4606" w:type="dxa"/>
-          </w:tcPr>
           <w:p>
             <w:pPr>
               <w:spacing w:after="200"/>
               <w:rPr>
                 <w:rFonts w:cstheme="minorHAnsi"/>
+                <w:lang w:val="en-US"/>
               </w:rPr>
             </w:pPr>
+            <w:r>
+              <w:rPr>
+                <w:rFonts w:cstheme="minorHAnsi"/>
+                <w:lang w:val="en-US"/>
+              </w:rPr>
+              <w:t xml:space="preserve">16GB </w:t>
+            </w:r>
+            <w:proofErr w:type="spellStart"/>
+            <w:r>
+              <w:rPr>
+                <w:rFonts w:cstheme="minorHAnsi"/>
+                <w:lang w:val="en-US"/>
+              </w:rPr>
+              <w:t>aan</w:t>
+            </w:r>
+            <w:proofErr w:type="spellEnd"/>
+            <w:r>
+              <w:rPr>
+                <w:rFonts w:cstheme="minorHAnsi"/>
+                <w:lang w:val="en-US"/>
+              </w:rPr>
+              <w:t xml:space="preserve"> ram</w:t>
+            </w:r>
           </w:p>
         </w:tc>
       </w:tr>
@@ -2312,18 +2181,20 @@
           <w:color w:val="2F5496" w:themeColor="accent1" w:themeShade="BF"/>
           <w:sz w:val="28"/>
           <w:szCs w:val="28"/>
+          <w:lang w:val="en-US"/>
         </w:rPr>
       </w:pPr>
       <w:r>
         <w:rPr>
           <w:rFonts w:cstheme="minorHAnsi"/>
+          <w:lang w:val="en-US"/>
         </w:rPr>
         <w:br w:type="page"/>
       </w:r>
     </w:p>
     <w:p>
       <w:pPr>
-        <w:pStyle w:val="Heading2"/>
+        <w:pStyle w:val="Kop2"/>
       </w:pPr>
       <w:bookmarkStart w:id="5" w:name="_Toc158276166"/>
       <w:bookmarkStart w:id="6" w:name="_Toc164756210"/>
@@ -2353,57 +2224,6 @@
           <w:i/>
         </w:rPr>
       </w:pPr>
-      <w:r>
-        <w:rPr>
-          <w:rFonts w:cstheme="minorHAnsi"/>
-          <w:i/>
-        </w:rPr>
-        <w:t>[</w:t>
-      </w:r>
-      <w:r>
-        <w:rPr>
-          <w:rFonts w:cstheme="minorHAnsi"/>
-          <w:i/>
-        </w:rPr>
-        <w:t>Hier vermeld je ALLEEN de software die je nodig hebt voor de ontwikkeling van de applicatie. Uitzondering hierop is het besturingssysteem. Dit dient ook vermeld te worden.</w:t>
-      </w:r>
-    </w:p>
-    <w:p>
-      <w:pPr>
-        <w:rPr>
-          <w:rFonts w:cstheme="minorHAnsi"/>
-          <w:i/>
-        </w:rPr>
-      </w:pPr>
-      <w:r>
-        <w:rPr>
-          <w:rFonts w:cstheme="minorHAnsi"/>
-          <w:i/>
-        </w:rPr>
-        <w:t>Bij alle software geef je duidelijk aan welke aanpassingen je hebt gedaan op de standaardinstellingen.</w:t>
-      </w:r>
-    </w:p>
-    <w:p>
-      <w:pPr>
-        <w:rPr>
-          <w:rFonts w:cstheme="minorHAnsi"/>
-          <w:i/>
-        </w:rPr>
-      </w:pPr>
-      <w:r>
-        <w:rPr>
-          <w:rFonts w:cstheme="minorHAnsi"/>
-          <w:i/>
-        </w:rPr>
-        <w:t>Maak gebruik van het onderstaande schema.</w:t>
-      </w:r>
-      <w:r>
-        <w:rPr>
-          <w:rFonts w:cstheme="minorHAnsi"/>
-          <w:i/>
-        </w:rPr>
-        <w:t>]</w:t>
-      </w:r>
     </w:p>
     <w:tbl>
       <w:tblPr>
@@ -2478,6 +2298,15 @@
                 <w:iCs/>
               </w:rPr>
             </w:pPr>
+            <w:proofErr w:type="spellStart"/>
+            <w:r>
+              <w:rPr>
+                <w:rFonts w:cstheme="minorHAnsi"/>
+                <w:iCs/>
+              </w:rPr>
+              <w:t>Unity</w:t>
+            </w:r>
+            <w:proofErr w:type="spellEnd"/>
           </w:p>
         </w:tc>
         <w:tc>
@@ -2491,6 +2320,37 @@
                 <w:iCs/>
               </w:rPr>
             </w:pPr>
+            <w:r>
+              <w:rPr>
+                <w:rFonts w:cstheme="minorHAnsi"/>
+                <w:iCs/>
+              </w:rPr>
+              <w:t>Versie 6000.2.1f1</w:t>
+            </w:r>
+            <w:r>
+              <w:rPr>
+                <w:rFonts w:cstheme="minorHAnsi"/>
+                <w:iCs/>
+              </w:rPr>
+              <w:br/>
+              <w:t xml:space="preserve">Met VR </w:t>
+            </w:r>
+            <w:proofErr w:type="spellStart"/>
+            <w:r>
+              <w:rPr>
+                <w:rFonts w:cstheme="minorHAnsi"/>
+                <w:iCs/>
+              </w:rPr>
+              <w:t>core</w:t>
+            </w:r>
+            <w:proofErr w:type="spellEnd"/>
+            <w:r>
+              <w:rPr>
+                <w:rFonts w:cstheme="minorHAnsi"/>
+                <w:iCs/>
+              </w:rPr>
+              <w:t xml:space="preserve"> package</w:t>
+            </w:r>
           </w:p>
         </w:tc>
       </w:tr>
@@ -2506,6 +2366,13 @@
                 <w:iCs/>
               </w:rPr>
             </w:pPr>
+            <w:r>
+              <w:rPr>
+                <w:rFonts w:cstheme="minorHAnsi"/>
+                <w:iCs/>
+              </w:rPr>
+              <w:t>Visual Studio 2022</w:t>
+            </w:r>
           </w:p>
         </w:tc>
         <w:tc>
@@ -2519,6 +2386,13 @@
                 <w:iCs/>
               </w:rPr>
             </w:pPr>
+            <w:r>
+              <w:rPr>
+                <w:rFonts w:cstheme="minorHAnsi"/>
+                <w:iCs/>
+              </w:rPr>
+              <w:t>Minimaal versie 17.x.x</w:t>
+            </w:r>
           </w:p>
         </w:tc>
       </w:tr>
@@ -2534,6 +2408,13 @@
                 <w:iCs/>
               </w:rPr>
             </w:pPr>
+            <w:r>
+              <w:rPr>
+                <w:rFonts w:cstheme="minorHAnsi"/>
+                <w:iCs/>
+              </w:rPr>
+              <w:t xml:space="preserve">Windows </w:t>
+            </w:r>
           </w:p>
         </w:tc>
         <w:tc>
@@ -2547,6 +2428,13 @@
                 <w:iCs/>
               </w:rPr>
             </w:pPr>
+            <w:r>
+              <w:rPr>
+                <w:rFonts w:cstheme="minorHAnsi"/>
+                <w:iCs/>
+              </w:rPr>
+              <w:t>Windows 10 of hoger</w:t>
+            </w:r>
           </w:p>
         </w:tc>
       </w:tr>
@@ -2567,7 +2455,7 @@
     </w:p>
     <w:p>
       <w:pPr>
-        <w:pStyle w:val="Heading1"/>
+        <w:pStyle w:val="Kop1"/>
       </w:pPr>
       <w:bookmarkStart w:id="7" w:name="_Toc183096221"/>
       <w:r>
@@ -2586,57 +2474,7 @@
     </w:p>
     <w:p>
       <w:pPr>
-        <w:rPr>
-          <w:i/>
-          <w:iCs/>
-        </w:rPr>
-      </w:pPr>
-      <w:r>
-        <w:rPr>
-          <w:i/>
-          <w:iCs/>
-        </w:rPr>
-        <w:t>[</w:t>
-      </w:r>
-      <w:r>
-        <w:rPr>
-          <w:i/>
-          <w:iCs/>
-        </w:rPr>
-        <w:t xml:space="preserve">Beschrijving van de elementen functies binnen het spel. Wat is het doel/ wat willen jullie bereiken met het onderdeel hoe zou het moeten werken. Benoem de opties en beargumenteer waarom jullie hebben gekozen voor </w:t>
-      </w:r>
-      <w:r>
-        <w:rPr>
-          <w:i/>
-          <w:iCs/>
-        </w:rPr>
-        <w:t xml:space="preserve">deze </w:t>
-      </w:r>
-      <w:r>
-        <w:rPr>
-          <w:i/>
-          <w:iCs/>
-        </w:rPr>
-        <w:t>oplossing. Eventueel met voor- en nadelen.</w:t>
-      </w:r>
-      <w:r>
-        <w:rPr>
-          <w:i/>
-          <w:iCs/>
-        </w:rPr>
-        <w:t>]</w:t>
-      </w:r>
-      <w:r>
-        <w:rPr>
-          <w:i/>
-          <w:iCs/>
-        </w:rPr>
-        <w:t xml:space="preserve">  </w:t>
-      </w:r>
-    </w:p>
-    <w:p>
-      <w:pPr>
-        <w:pStyle w:val="Heading2"/>
+        <w:pStyle w:val="Kop2"/>
       </w:pPr>
       <w:bookmarkStart w:id="8" w:name="_Toc164756212"/>
       <w:proofErr w:type="spellStart"/>
@@ -2694,7 +2532,7 @@
     </w:p>
     <w:p>
       <w:pPr>
-        <w:pStyle w:val="Heading2"/>
+        <w:pStyle w:val="Kop2"/>
       </w:pPr>
       <w:bookmarkStart w:id="9" w:name="_Toc164756213"/>
       <w:r>
@@ -2739,7 +2577,7 @@
     </w:p>
     <w:p>
       <w:pPr>
-        <w:pStyle w:val="Heading1"/>
+        <w:pStyle w:val="Kop1"/>
       </w:pPr>
       <w:bookmarkStart w:id="10" w:name="_Toc183096222"/>
       <w:r>
@@ -2750,7 +2588,7 @@
     </w:p>
     <w:p>
       <w:pPr>
-        <w:pStyle w:val="Heading2"/>
+        <w:pStyle w:val="Kop2"/>
       </w:pPr>
       <w:bookmarkStart w:id="11" w:name="_Toc164756225"/>
       <w:r>
@@ -2771,7 +2609,7 @@
     </w:p>
     <w:p>
       <w:pPr>
-        <w:pStyle w:val="Heading2"/>
+        <w:pStyle w:val="Kop2"/>
       </w:pPr>
       <w:bookmarkStart w:id="12" w:name="_Toc164756226"/>
       <w:r>
@@ -2795,7 +2633,7 @@
     </w:p>
     <w:p>
       <w:pPr>
-        <w:pStyle w:val="Heading1"/>
+        <w:pStyle w:val="Kop1"/>
       </w:pPr>
       <w:bookmarkStart w:id="13" w:name="_Toc183096223"/>
       <w:r>
@@ -2812,7 +2650,7 @@
     </w:p>
     <w:p>
       <w:pPr>
-        <w:pStyle w:val="Heading2"/>
+        <w:pStyle w:val="Kop2"/>
       </w:pPr>
       <w:bookmarkStart w:id="14" w:name="_Toc164756229"/>
       <w:r>
@@ -2865,7 +2703,7 @@
     </w:p>
     <w:p>
       <w:pPr>
-        <w:pStyle w:val="Heading2"/>
+        <w:pStyle w:val="Kop2"/>
       </w:pPr>
       <w:bookmarkStart w:id="15" w:name="_Toc164756230"/>
       <w:r>
@@ -2893,7 +2731,7 @@
     </w:p>
     <w:p>
       <w:pPr>
-        <w:pStyle w:val="Heading2"/>
+        <w:pStyle w:val="Kop2"/>
       </w:pPr>
       <w:bookmarkStart w:id="16" w:name="_Toc164756232"/>
       <w:r>
@@ -2923,7 +2761,7 @@
     </w:p>
     <w:p>
       <w:pPr>
-        <w:pStyle w:val="Heading1"/>
+        <w:pStyle w:val="Kop1"/>
       </w:pPr>
       <w:bookmarkStart w:id="17" w:name="_Toc183096224"/>
       <w:r>
@@ -2934,162 +2772,7 @@
     </w:p>
     <w:p>
       <w:pPr>
-        <w:rPr>
-          <w:i/>
-          <w:iCs/>
-        </w:rPr>
-      </w:pPr>
-      <w:r>
-        <w:rPr>
-          <w:i/>
-          <w:iCs/>
-        </w:rPr>
-        <w:t>[</w:t>
-      </w:r>
-      <w:r>
-        <w:rPr>
-          <w:i/>
-          <w:iCs/>
-        </w:rPr>
-        <w:t>Beschrijf hier de verschillende menu</w:t>
-      </w:r>
-      <w:r>
-        <w:rPr>
-          <w:i/>
-          <w:iCs/>
-        </w:rPr>
-        <w:t xml:space="preserve"> structuren en </w:t>
-      </w:r>
-      <w:r>
-        <w:rPr>
-          <w:i/>
-          <w:iCs/>
-        </w:rPr>
-        <w:t>g</w:t>
-      </w:r>
-      <w:r>
-        <w:rPr>
-          <w:i/>
-          <w:iCs/>
-        </w:rPr>
-        <w:t xml:space="preserve">rafische </w:t>
-      </w:r>
-      <w:r>
-        <w:rPr>
-          <w:i/>
-          <w:iCs/>
-        </w:rPr>
-        <w:t>g</w:t>
-      </w:r>
-      <w:r>
-        <w:rPr>
-          <w:i/>
-          <w:iCs/>
-        </w:rPr>
-        <w:t xml:space="preserve">ebruiker </w:t>
-      </w:r>
-      <w:r>
-        <w:rPr>
-          <w:i/>
-          <w:iCs/>
-        </w:rPr>
-        <w:t>e</w:t>
-      </w:r>
-      <w:r>
-        <w:rPr>
-          <w:i/>
-          <w:iCs/>
-        </w:rPr>
-        <w:t xml:space="preserve">lementen in het spel. Hoe ziet het er uit wat is het doel van het element en waar </w:t>
-      </w:r>
-      <w:r>
-        <w:rPr>
-          <w:i/>
-          <w:iCs/>
-        </w:rPr>
-        <w:t xml:space="preserve">op het scherm </w:t>
-      </w:r>
-      <w:r>
-        <w:rPr>
-          <w:i/>
-          <w:iCs/>
-        </w:rPr>
-        <w:t xml:space="preserve">moet het staan om de speler </w:t>
-      </w:r>
-      <w:r>
-        <w:rPr>
-          <w:i/>
-          <w:iCs/>
-        </w:rPr>
-        <w:t xml:space="preserve">zo </w:t>
-      </w:r>
-      <w:r>
-        <w:rPr>
-          <w:i/>
-          <w:iCs/>
-        </w:rPr>
-        <w:t xml:space="preserve">goed </w:t>
-      </w:r>
-      <w:r>
-        <w:rPr>
-          <w:i/>
-          <w:iCs/>
-        </w:rPr>
-        <w:t xml:space="preserve">mogelijk </w:t>
-      </w:r>
-      <w:r>
-        <w:rPr>
-          <w:i/>
-          <w:iCs/>
-        </w:rPr>
-        <w:t xml:space="preserve">te begeleiden/ informeren </w:t>
-      </w:r>
-      <w:r>
-        <w:rPr>
-          <w:i/>
-          <w:iCs/>
-        </w:rPr>
-        <w:t xml:space="preserve">zodat het voor de speler </w:t>
-      </w:r>
-      <w:r>
-        <w:rPr>
-          <w:i/>
-          <w:iCs/>
-        </w:rPr>
-        <w:t>snel</w:t>
-      </w:r>
-      <w:r>
-        <w:rPr>
-          <w:i/>
-          <w:iCs/>
-        </w:rPr>
-        <w:t xml:space="preserve"> en makkelijk leesbaar/</w:t>
-      </w:r>
-      <w:r>
-        <w:rPr>
-          <w:i/>
-          <w:iCs/>
-        </w:rPr>
-        <w:t xml:space="preserve"> duidelijk is</w:t>
-      </w:r>
-      <w:r>
-        <w:rPr>
-          <w:i/>
-          <w:iCs/>
-        </w:rPr>
-        <w:t>.</w:t>
-      </w:r>
-      <w:r>
-        <w:rPr>
-          <w:i/>
-          <w:iCs/>
-        </w:rPr>
-        <w:t>]</w:t>
-      </w:r>
-    </w:p>
-    <w:p>
-      <w:pPr>
-        <w:pStyle w:val="Heading2"/>
+        <w:pStyle w:val="Kop2"/>
       </w:pPr>
       <w:bookmarkStart w:id="18" w:name="_Toc164756235"/>
       <w:r>
@@ -3099,12 +2782,58 @@
     </w:p>
     <w:p>
       <w:r>
-        <w:t>…</w:t>
-      </w:r>
-    </w:p>
-    <w:p>
-      <w:pPr>
-        <w:pStyle w:val="Heading2"/>
+        <w:t xml:space="preserve">Vanuit </w:t>
+      </w:r>
+      <w:r>
+        <w:t xml:space="preserve">de </w:t>
+      </w:r>
+      <w:proofErr w:type="spellStart"/>
+      <w:r>
+        <w:t>main</w:t>
+      </w:r>
+      <w:proofErr w:type="spellEnd"/>
+      <w:r>
+        <w:t xml:space="preserve"> menu kan je het spel starten, de </w:t>
+      </w:r>
+      <w:proofErr w:type="spellStart"/>
+      <w:r>
+        <w:t>settings</w:t>
+      </w:r>
+      <w:proofErr w:type="spellEnd"/>
+      <w:r>
+        <w:t xml:space="preserve"> aanpassen, of de game afsluiten. Tijdens het spelen kan de speler het spel op pauze zetten. In het pauze menu kan de speler het spel hervatten, de </w:t>
+      </w:r>
+      <w:proofErr w:type="spellStart"/>
+      <w:r>
+        <w:t>settings</w:t>
+      </w:r>
+      <w:proofErr w:type="spellEnd"/>
+      <w:r>
+        <w:t xml:space="preserve"> openen en terug naar de </w:t>
+      </w:r>
+      <w:proofErr w:type="spellStart"/>
+      <w:r>
+        <w:t>main</w:t>
+      </w:r>
+      <w:proofErr w:type="spellEnd"/>
+      <w:r>
+        <w:t xml:space="preserve"> menu. In het </w:t>
+      </w:r>
+      <w:proofErr w:type="spellStart"/>
+      <w:r>
+        <w:t>settings</w:t>
+      </w:r>
+      <w:proofErr w:type="spellEnd"/>
+      <w:r>
+        <w:t xml:space="preserve"> scherm kan de speler het volume aanpassen. Als de speler dood gaat </w:t>
+      </w:r>
+      <w:r>
+        <w:t>kan hij de andere spelers nog bekijken tot het gevecht is afgelopen.</w:t>
+      </w:r>
+    </w:p>
+    <w:p>
+      <w:pPr>
+        <w:pStyle w:val="Kop2"/>
       </w:pPr>
       <w:bookmarkStart w:id="19" w:name="_Toc164756236"/>
       <w:proofErr w:type="spellStart"/>
@@ -3118,51 +2847,137 @@
       <w:bookmarkEnd w:id="19"/>
     </w:p>
     <w:p>
-      <w:r>
-        <w:t>…</w:t>
-      </w:r>
-    </w:p>
-    <w:p>
-      <w:pPr>
-        <w:pStyle w:val="Heading2"/>
-      </w:pPr>
-      <w:r>
-        <w:t>In Game Menu</w:t>
-      </w:r>
-    </w:p>
-    <w:p>
-      <w:r>
-        <w:t>…</w:t>
-      </w:r>
-    </w:p>
-    <w:p>
-      <w:pPr>
-        <w:pStyle w:val="Heading2"/>
-      </w:pPr>
-      <w:bookmarkStart w:id="20" w:name="_Toc164756242"/>
-      <w:r>
-        <w:t>Hints</w:t>
-      </w:r>
-      <w:r>
-        <w:t>/</w:t>
-      </w:r>
+      <w:pPr>
+        <w:pStyle w:val="Lijstalinea"/>
+        <w:numPr>
+          <w:ilvl w:val="0"/>
+          <w:numId w:val="4"/>
+        </w:numPr>
+        <w:rPr>
+          <w:lang w:val="en-US"/>
+        </w:rPr>
+      </w:pPr>
+      <w:r>
+        <w:rPr>
+          <w:lang w:val="en-US"/>
+        </w:rPr>
+        <w:t>Start</w:t>
+      </w:r>
+    </w:p>
+    <w:p>
+      <w:pPr>
+        <w:pStyle w:val="Lijstalinea"/>
+        <w:numPr>
+          <w:ilvl w:val="0"/>
+          <w:numId w:val="4"/>
+        </w:numPr>
+        <w:rPr>
+          <w:lang w:val="en-US"/>
+        </w:rPr>
+      </w:pPr>
+      <w:r>
+        <w:rPr>
+          <w:lang w:val="en-US"/>
+        </w:rPr>
+        <w:t>Settings</w:t>
+      </w:r>
+    </w:p>
+    <w:p>
+      <w:pPr>
+        <w:pStyle w:val="Lijstalinea"/>
+        <w:numPr>
+          <w:ilvl w:val="0"/>
+          <w:numId w:val="4"/>
+        </w:numPr>
+        <w:rPr>
+          <w:lang w:val="en-US"/>
+        </w:rPr>
+      </w:pPr>
+      <w:r>
+        <w:rPr>
+          <w:lang w:val="en-US"/>
+        </w:rPr>
+        <w:t>Quit Game</w:t>
+      </w:r>
+    </w:p>
+    <w:p>
+      <w:pPr>
+        <w:pStyle w:val="Kop2"/>
+        <w:rPr>
+          <w:lang w:val="en-US"/>
+        </w:rPr>
+      </w:pPr>
+      <w:r>
+        <w:rPr>
+          <w:lang w:val="en-US"/>
+        </w:rPr>
+        <w:t>In Game M</w:t>
+      </w:r>
+      <w:r>
+        <w:rPr>
+          <w:lang w:val="en-US"/>
+        </w:rPr>
+        <w:t>enu</w:t>
+      </w:r>
+    </w:p>
+    <w:p>
+      <w:pPr>
+        <w:pStyle w:val="Lijstalinea"/>
+        <w:numPr>
+          <w:ilvl w:val="0"/>
+          <w:numId w:val="5"/>
+        </w:numPr>
+      </w:pPr>
+      <w:r>
+        <w:t>Resume</w:t>
+      </w:r>
+    </w:p>
+    <w:p>
+      <w:pPr>
+        <w:pStyle w:val="Lijstalinea"/>
+        <w:numPr>
+          <w:ilvl w:val="0"/>
+          <w:numId w:val="5"/>
+        </w:numPr>
+      </w:pPr>
+      <w:proofErr w:type="spellStart"/>
+      <w:r>
+        <w:t>Settings</w:t>
+      </w:r>
+      <w:proofErr w:type="spellEnd"/>
+    </w:p>
+    <w:p>
+      <w:pPr>
+        <w:pStyle w:val="Lijstalinea"/>
+        <w:numPr>
+          <w:ilvl w:val="0"/>
+          <w:numId w:val="5"/>
+        </w:numPr>
+      </w:pPr>
+      <w:proofErr w:type="spellStart"/>
+      <w:r>
+        <w:t>Quit</w:t>
+      </w:r>
+      <w:proofErr w:type="spellEnd"/>
       <w:r>
         <w:t xml:space="preserve"> </w:t>
       </w:r>
-      <w:r>
-        <w:t>Tips</w:t>
-      </w:r>
-      <w:bookmarkEnd w:id="20"/>
-    </w:p>
-    <w:p>
-      <w:r>
-        <w:t>…</w:t>
-      </w:r>
-    </w:p>
-    <w:p>
-      <w:pPr>
-        <w:pStyle w:val="Heading3"/>
-      </w:pPr>
+      <w:proofErr w:type="spellStart"/>
+      <w:r>
+        <w:t>to</w:t>
+      </w:r>
+      <w:proofErr w:type="spellEnd"/>
+      <w:r>
+        <w:t xml:space="preserve"> </w:t>
+      </w:r>
+      <w:proofErr w:type="spellStart"/>
+      <w:r>
+        <w:t>main</w:t>
+      </w:r>
+      <w:proofErr w:type="spellEnd"/>
+      <w:r>
+        <w:t xml:space="preserve"> menu</w:t>
+      </w:r>
     </w:p>
     <w:p>
       <w:pPr>
@@ -3173,15 +2988,6 @@
           <w:iCs/>
         </w:rPr>
       </w:pPr>
-      <w:r>
-        <w:rPr>
-          <w:b/>
-          <w:bCs/>
-          <w:i/>
-          <w:iCs/>
-        </w:rPr>
-        <w:t>[voeg meer onderdelen toe als die nodig zijn]</w:t>
-      </w:r>
     </w:p>
     <w:p>
       <w:pPr>
@@ -3199,9 +3005,9 @@
     </w:p>
     <w:p>
       <w:pPr>
-        <w:pStyle w:val="Heading1"/>
-      </w:pPr>
-      <w:bookmarkStart w:id="21" w:name="_Toc183096225"/>
+        <w:pStyle w:val="Kop1"/>
+      </w:pPr>
+      <w:bookmarkStart w:id="20" w:name="_Toc183096225"/>
       <w:r>
         <w:lastRenderedPageBreak/>
         <w:t>Level</w:t>
@@ -3209,163 +3015,43 @@
       <w:r>
         <w:t xml:space="preserve"> Elementen</w:t>
       </w:r>
+      <w:bookmarkEnd w:id="20"/>
+    </w:p>
+    <w:p>
+      <w:pPr>
+        <w:pStyle w:val="Kop2"/>
+      </w:pPr>
+      <w:bookmarkStart w:id="21" w:name="_Toc164756247"/>
+      <w:r>
+        <w:t>Obst</w:t>
+      </w:r>
+      <w:r>
+        <w:t>akels</w:t>
+      </w:r>
+      <w:bookmarkStart w:id="22" w:name="_Toc164756248"/>
       <w:bookmarkEnd w:id="21"/>
     </w:p>
     <w:p>
-      <w:pPr>
-        <w:rPr>
-          <w:i/>
-          <w:iCs/>
-        </w:rPr>
-      </w:pPr>
-      <w:r>
-        <w:rPr>
-          <w:i/>
-          <w:iCs/>
-        </w:rPr>
-        <w:t>[</w:t>
-      </w:r>
-      <w:r>
-        <w:rPr>
-          <w:i/>
-          <w:iCs/>
-        </w:rPr>
-        <w:t xml:space="preserve">Beschrijf </w:t>
-      </w:r>
-      <w:r>
-        <w:rPr>
-          <w:i/>
-          <w:iCs/>
-        </w:rPr>
-        <w:t>hier welke terugkomende elementen er</w:t>
-      </w:r>
-      <w:r>
-        <w:rPr>
-          <w:i/>
-          <w:iCs/>
-        </w:rPr>
-        <w:t xml:space="preserve"> te vinden zijn binnen de levels. Welke doelen(missies/</w:t>
-      </w:r>
-      <w:proofErr w:type="spellStart"/>
-      <w:r>
-        <w:rPr>
-          <w:i/>
-          <w:iCs/>
-        </w:rPr>
-        <w:t>quests</w:t>
-      </w:r>
-      <w:proofErr w:type="spellEnd"/>
-      <w:r>
-        <w:rPr>
-          <w:i/>
-          <w:iCs/>
-        </w:rPr>
-        <w:t xml:space="preserve">) zijn er in </w:t>
-      </w:r>
-      <w:r>
-        <w:rPr>
-          <w:i/>
-          <w:iCs/>
-        </w:rPr>
-        <w:t>het</w:t>
-      </w:r>
-      <w:r>
-        <w:rPr>
-          <w:i/>
-          <w:iCs/>
-        </w:rPr>
-        <w:t xml:space="preserve"> level. Zijn ze optioneel of verplicht. Hoe start een “standaard” </w:t>
-      </w:r>
-      <w:proofErr w:type="spellStart"/>
-      <w:r>
-        <w:rPr>
-          <w:i/>
-          <w:iCs/>
-        </w:rPr>
-        <w:t>level</w:t>
-      </w:r>
-      <w:r>
-        <w:rPr>
-          <w:i/>
-          <w:iCs/>
-        </w:rPr>
-        <w:t>,</w:t>
-      </w:r>
-      <w:r>
-        <w:rPr>
-          <w:i/>
-          <w:iCs/>
-        </w:rPr>
-        <w:t>wat</w:t>
-      </w:r>
-      <w:proofErr w:type="spellEnd"/>
-      <w:r>
-        <w:rPr>
-          <w:i/>
-          <w:iCs/>
-        </w:rPr>
-        <w:t xml:space="preserve"> gebeurt er tijdens een “standaard” level</w:t>
-      </w:r>
-      <w:r>
-        <w:rPr>
-          <w:i/>
-          <w:iCs/>
-        </w:rPr>
-        <w:t xml:space="preserve"> en </w:t>
-      </w:r>
-      <w:r>
-        <w:rPr>
-          <w:i/>
-          <w:iCs/>
-        </w:rPr>
-        <w:t>hoe eindigt een “standaard” level. Welke variaties/ afwijkingen van de structuur van de levels zijn er (als die er zijn).</w:t>
-      </w:r>
-      <w:r>
-        <w:rPr>
-          <w:i/>
-          <w:iCs/>
-        </w:rPr>
-        <w:t>]</w:t>
-      </w:r>
-    </w:p>
-    <w:p>
-      <w:pPr>
-        <w:pStyle w:val="Heading2"/>
-      </w:pPr>
-      <w:bookmarkStart w:id="22" w:name="_Toc164756247"/>
-      <w:r>
-        <w:t>Obst</w:t>
-      </w:r>
-      <w:r>
-        <w:t>akels</w:t>
-      </w:r>
-      <w:bookmarkStart w:id="23" w:name="_Toc164756248"/>
-      <w:bookmarkEnd w:id="22"/>
-    </w:p>
-    <w:p>
-      <w:r>
-        <w:t>…</w:t>
-      </w:r>
-    </w:p>
-    <w:p>
-      <w:pPr>
-        <w:pStyle w:val="Heading2"/>
-      </w:pPr>
-      <w:r>
-        <w:t>Missies/</w:t>
-      </w:r>
-      <w:proofErr w:type="spellStart"/>
-      <w:r>
-        <w:t>Quests</w:t>
-      </w:r>
-      <w:bookmarkEnd w:id="23"/>
-      <w:proofErr w:type="spellEnd"/>
-    </w:p>
-    <w:p>
-      <w:r>
-        <w:t>…</w:t>
-      </w:r>
-    </w:p>
+      <w:r>
+        <w:t>In de arena komen e</w:t>
+      </w:r>
+      <w:r>
+        <w:t>r verschillende simpele obstakels te voren, zoals muren</w:t>
+      </w:r>
+      <w:r>
+        <w:t xml:space="preserve"> kleine muren waar de speler zich achter kan verstoppen</w:t>
+      </w:r>
+      <w:r>
+        <w:t xml:space="preserve"> of</w:t>
+      </w:r>
+      <w:r>
+        <w:t xml:space="preserve"> bomen die in de weg staan.</w:t>
+      </w:r>
+      <w:r>
+        <w:t xml:space="preserve"> </w:t>
+      </w:r>
+    </w:p>
+    <w:bookmarkEnd w:id="22"/>
     <w:p/>
     <w:p>
       <w:pPr>
@@ -3383,326 +3069,89 @@
     </w:p>
     <w:p>
       <w:pPr>
-        <w:pStyle w:val="Heading1"/>
-      </w:pPr>
-      <w:bookmarkStart w:id="24" w:name="_Toc183096226"/>
+        <w:pStyle w:val="Kop1"/>
+      </w:pPr>
+      <w:bookmarkStart w:id="23" w:name="_Toc183096226"/>
       <w:r>
         <w:lastRenderedPageBreak/>
         <w:t>Levels</w:t>
       </w:r>
+      <w:bookmarkEnd w:id="23"/>
+    </w:p>
+    <w:p>
+      <w:pPr>
+        <w:pStyle w:val="Kop3"/>
+      </w:pPr>
+      <w:bookmarkStart w:id="24" w:name="_Toc164756255"/>
+      <w:r>
+        <w:t xml:space="preserve">Beschrijving </w:t>
+      </w:r>
+      <w:r>
+        <w:t>Indeling</w:t>
+      </w:r>
+      <w:r>
+        <w:t xml:space="preserve"> level</w:t>
+      </w:r>
+      <w:r>
+        <w:t xml:space="preserve"> (</w:t>
+      </w:r>
+      <w:proofErr w:type="spellStart"/>
+      <w:r>
+        <w:t>layout</w:t>
+      </w:r>
+      <w:proofErr w:type="spellEnd"/>
+      <w:r>
+        <w:t>)</w:t>
+      </w:r>
+    </w:p>
+    <w:p>
+      <w:r>
+        <w:t xml:space="preserve">De arena is een rond gebied waarin kleine obstakels verspreid zijn. De </w:t>
+      </w:r>
+      <w:proofErr w:type="spellStart"/>
+      <w:r>
+        <w:t>layout</w:t>
+      </w:r>
+      <w:proofErr w:type="spellEnd"/>
+      <w:r>
+        <w:t xml:space="preserve"> is voor de rest redelijk leeg.</w:t>
+      </w:r>
+    </w:p>
+    <w:p>
+      <w:pPr>
+        <w:pStyle w:val="Kop3"/>
+      </w:pPr>
+      <w:bookmarkStart w:id="25" w:name="_Toc164756256"/>
       <w:bookmarkEnd w:id="24"/>
-    </w:p>
-    <w:p>
-      <w:pPr>
-        <w:rPr>
-          <w:i/>
-          <w:iCs/>
-        </w:rPr>
-      </w:pPr>
-      <w:r>
-        <w:rPr>
-          <w:i/>
-          <w:iCs/>
-        </w:rPr>
-        <w:t>[</w:t>
-      </w:r>
-      <w:r>
-        <w:rPr>
-          <w:i/>
-          <w:iCs/>
-        </w:rPr>
-        <w:t xml:space="preserve">Beschrijf per level bepaalde punten om het idee vast te leggen. Wat is het nut van </w:t>
-      </w:r>
-      <w:r>
-        <w:rPr>
-          <w:i/>
-          <w:iCs/>
-        </w:rPr>
-        <w:t xml:space="preserve">het </w:t>
-      </w:r>
-      <w:r>
-        <w:rPr>
-          <w:i/>
-          <w:iCs/>
-        </w:rPr>
-        <w:t xml:space="preserve">level (bijvoorbeeld: vervolgen van de narratief, halen van </w:t>
-      </w:r>
-      <w:r>
-        <w:rPr>
-          <w:i/>
-          <w:iCs/>
-        </w:rPr>
-        <w:t xml:space="preserve">een </w:t>
-      </w:r>
-      <w:r>
-        <w:rPr>
-          <w:i/>
-          <w:iCs/>
-        </w:rPr>
-        <w:t xml:space="preserve">specifiek item, aanleren van </w:t>
-      </w:r>
-      <w:r>
-        <w:rPr>
-          <w:i/>
-          <w:iCs/>
-        </w:rPr>
-        <w:t xml:space="preserve">een </w:t>
-      </w:r>
-      <w:r>
-        <w:rPr>
-          <w:i/>
-          <w:iCs/>
-        </w:rPr>
-        <w:t>bepaalde techniek, testen van een specifieke vaardigheid van de speler)</w:t>
-      </w:r>
-      <w:r>
-        <w:rPr>
-          <w:i/>
-          <w:iCs/>
-        </w:rPr>
-        <w:t>. B</w:t>
-      </w:r>
-      <w:r>
-        <w:rPr>
-          <w:i/>
-          <w:iCs/>
-        </w:rPr>
-        <w:t xml:space="preserve">eschrijving van de indeling van </w:t>
-      </w:r>
-      <w:r>
-        <w:rPr>
-          <w:i/>
-          <w:iCs/>
-        </w:rPr>
-        <w:t>het</w:t>
-      </w:r>
-      <w:r>
-        <w:rPr>
-          <w:i/>
-          <w:iCs/>
-        </w:rPr>
-        <w:t xml:space="preserve"> level (route</w:t>
-      </w:r>
-      <w:r>
-        <w:rPr>
-          <w:i/>
-          <w:iCs/>
-        </w:rPr>
-        <w:t xml:space="preserve"> van de speler, elementen die in het level).</w:t>
-      </w:r>
-      <w:r>
-        <w:rPr>
-          <w:i/>
-          <w:iCs/>
-        </w:rPr>
-        <w:t xml:space="preserve"> </w:t>
-      </w:r>
-      <w:r>
-        <w:rPr>
-          <w:i/>
-          <w:iCs/>
-        </w:rPr>
-        <w:t>]</w:t>
-      </w:r>
-    </w:p>
-    <w:p>
-      <w:pPr>
-        <w:pStyle w:val="Heading2"/>
-      </w:pPr>
-      <w:bookmarkStart w:id="25" w:name="_Toc164756254"/>
-      <w:r>
-        <w:t>Level01</w:t>
+      <w:r>
+        <w:t>Inkadering</w:t>
       </w:r>
       <w:bookmarkEnd w:id="25"/>
     </w:p>
     <w:p>
-      <w:pPr>
-        <w:pStyle w:val="Heading3"/>
-      </w:pPr>
-      <w:bookmarkStart w:id="26" w:name="_Toc164756255"/>
-      <w:r>
-        <w:t xml:space="preserve">Beschrijving </w:t>
-      </w:r>
-      <w:r>
-        <w:t>Indeling</w:t>
-      </w:r>
-      <w:r>
-        <w:t xml:space="preserve"> level</w:t>
-      </w:r>
-      <w:r>
-        <w:t xml:space="preserve"> (</w:t>
-      </w:r>
-      <w:proofErr w:type="spellStart"/>
-      <w:r>
-        <w:t>layout</w:t>
-      </w:r>
-      <w:proofErr w:type="spellEnd"/>
-      <w:r>
-        <w:t>)</w:t>
-      </w:r>
-    </w:p>
-    <w:p>
-      <w:r>
-        <w:t>…</w:t>
-      </w:r>
-    </w:p>
-    <w:p>
-      <w:pPr>
-        <w:pStyle w:val="Heading3"/>
-      </w:pPr>
-      <w:r>
-        <w:t>Variatie</w:t>
+      <w:r>
+        <w:t>Er is een cirkelvormige border aan de randen van de arena waar de speler niet doorheen kan lopen of bij kan komen.</w:t>
+      </w:r>
+    </w:p>
+    <w:p>
+      <w:pPr>
+        <w:pStyle w:val="Kop3"/>
+      </w:pPr>
+      <w:bookmarkStart w:id="26" w:name="_Toc164756259"/>
+      <w:r>
+        <w:t>Doel</w:t>
+      </w:r>
+      <w:r>
+        <w:t>(en) van het level</w:t>
       </w:r>
       <w:bookmarkEnd w:id="26"/>
-      <w:r>
-        <w:t xml:space="preserve"> </w:t>
-      </w:r>
-      <w:r>
-        <w:t>binnen het level</w:t>
-      </w:r>
-    </w:p>
-    <w:p>
-      <w:r>
-        <w:t>…</w:t>
-      </w:r>
-    </w:p>
-    <w:p>
-      <w:pPr>
-        <w:pStyle w:val="Heading3"/>
-      </w:pPr>
-      <w:bookmarkStart w:id="27" w:name="_Toc164756256"/>
-      <w:r>
-        <w:t>Inkadering</w:t>
-      </w:r>
-      <w:bookmarkEnd w:id="27"/>
-    </w:p>
-    <w:p>
-      <w:r>
-        <w:t>…</w:t>
-      </w:r>
-    </w:p>
-    <w:p>
-      <w:pPr>
-        <w:pStyle w:val="Heading3"/>
-      </w:pPr>
-      <w:bookmarkStart w:id="28" w:name="_Toc164756257"/>
-      <w:r>
-        <w:t>Speciale locaties</w:t>
-      </w:r>
-      <w:bookmarkEnd w:id="28"/>
-    </w:p>
-    <w:p>
-      <w:r>
-        <w:t>…</w:t>
-      </w:r>
-    </w:p>
-    <w:p>
-      <w:pPr>
-        <w:pStyle w:val="Heading3"/>
-      </w:pPr>
-      <w:bookmarkStart w:id="29" w:name="_Toc164756258"/>
-      <w:r>
-        <w:t>Unieke eigenschap voor level</w:t>
-      </w:r>
-      <w:bookmarkEnd w:id="29"/>
-    </w:p>
-    <w:p>
-      <w:r>
-        <w:t>…</w:t>
-      </w:r>
-    </w:p>
-    <w:p>
-      <w:pPr>
-        <w:pStyle w:val="Heading3"/>
-      </w:pPr>
-      <w:bookmarkStart w:id="30" w:name="_Toc164756259"/>
-      <w:r>
-        <w:t>Doel</w:t>
-      </w:r>
-      <w:r>
-        <w:t>(en) van het level</w:t>
-      </w:r>
-      <w:bookmarkEnd w:id="30"/>
-    </w:p>
-    <w:p>
-      <w:r>
-        <w:t>…</w:t>
-      </w:r>
-    </w:p>
-    <w:p>
-      <w:pPr>
-        <w:pStyle w:val="Heading3"/>
-      </w:pPr>
-      <w:r>
-        <w:t xml:space="preserve">Level </w:t>
-      </w:r>
-      <w:r>
-        <w:t>S</w:t>
-      </w:r>
-      <w:r>
-        <w:t xml:space="preserve">pecifieke </w:t>
-      </w:r>
-      <w:proofErr w:type="spellStart"/>
-      <w:r>
-        <w:t>Achievement</w:t>
-      </w:r>
-      <w:proofErr w:type="spellEnd"/>
-      <w:r>
-        <w:t>(</w:t>
-      </w:r>
-      <w:r>
-        <w:t>s</w:t>
-      </w:r>
-      <w:r>
-        <w:t>)</w:t>
-      </w:r>
-    </w:p>
-    <w:p>
-      <w:r>
-        <w:t>…</w:t>
-      </w:r>
-    </w:p>
-    <w:p>
-      <w:pPr>
-        <w:pStyle w:val="Heading2"/>
-      </w:pPr>
-      <w:bookmarkStart w:id="31" w:name="_Toc164756260"/>
-      <w:r>
-        <w:t>Level02</w:t>
-      </w:r>
-      <w:bookmarkEnd w:id="31"/>
-      <w:r>
-        <w:t xml:space="preserve"> </w:t>
-      </w:r>
-    </w:p>
-    <w:p>
-      <w:pPr>
-        <w:pStyle w:val="Heading3"/>
-      </w:pPr>
-      <w:r>
-        <w:t>…</w:t>
+    </w:p>
+    <w:p>
+      <w:r>
+        <w:t>Het doel van het level is om alle andere spelers uit te schakelen en als laatste over te blijven.</w:t>
       </w:r>
     </w:p>
     <w:p/>
-    <w:p>
-      <w:pPr>
-        <w:rPr>
-          <w:b/>
-          <w:bCs/>
-          <w:i/>
-          <w:iCs/>
-        </w:rPr>
-      </w:pPr>
-      <w:r>
-        <w:rPr>
-          <w:b/>
-          <w:bCs/>
-          <w:i/>
-          <w:iCs/>
-        </w:rPr>
-        <w:t>[voeg meer onderdelen toe als die nodig zijn]</w:t>
-      </w:r>
-    </w:p>
     <w:p>
       <w:pPr>
         <w:rPr>
@@ -3719,213 +3168,71 @@
     </w:p>
     <w:p>
       <w:pPr>
-        <w:pStyle w:val="Heading1"/>
+        <w:pStyle w:val="Kop1"/>
+      </w:pPr>
+      <w:bookmarkStart w:id="27" w:name="_Toc183096228"/>
+      <w:r>
+        <w:lastRenderedPageBreak/>
+        <w:t xml:space="preserve">Speler </w:t>
+      </w:r>
+      <w:r>
+        <w:t>pres</w:t>
+      </w:r>
+      <w:r>
+        <w:t>t</w:t>
+      </w:r>
+      <w:r>
+        <w:t>atie</w:t>
+      </w:r>
+      <w:r>
+        <w:t xml:space="preserve">/ </w:t>
+      </w:r>
+      <w:proofErr w:type="spellStart"/>
+      <w:r>
+        <w:t>Achievement</w:t>
+      </w:r>
+      <w:proofErr w:type="spellEnd"/>
+      <w:r>
         <w:rPr>
           <w:i/>
           <w:iCs/>
         </w:rPr>
-      </w:pPr>
-      <w:bookmarkStart w:id="32" w:name="_Toc183096227"/>
-      <w:r>
-        <w:lastRenderedPageBreak/>
-        <w:t>Mod</w:t>
-      </w:r>
-      <w:r>
-        <w:t>u</w:t>
-      </w:r>
-      <w:r>
-        <w:t>s</w:t>
-      </w:r>
-      <w:r>
-        <w:t xml:space="preserve"> </w:t>
-      </w:r>
-      <w:r>
-        <w:rPr>
-          <w:i/>
-          <w:iCs/>
-        </w:rPr>
-        <w:t>(indien nodig)</w:t>
-      </w:r>
-      <w:bookmarkEnd w:id="32"/>
-    </w:p>
-    <w:p>
-      <w:pPr>
-        <w:rPr>
-          <w:i/>
-          <w:iCs/>
-        </w:rPr>
-      </w:pPr>
-      <w:r>
-        <w:rPr>
-          <w:i/>
-          <w:iCs/>
-        </w:rPr>
-        <w:t>[</w:t>
-      </w:r>
-      <w:r>
-        <w:rPr>
-          <w:i/>
-          <w:iCs/>
-        </w:rPr>
-        <w:t>Beschrijf per mod</w:t>
-      </w:r>
-      <w:r>
-        <w:rPr>
-          <w:i/>
-          <w:iCs/>
-        </w:rPr>
-        <w:t>u</w:t>
-      </w:r>
-      <w:r>
-        <w:rPr>
-          <w:i/>
-          <w:iCs/>
-        </w:rPr>
-        <w:t xml:space="preserve">s het doel (waarom is het nodig/ wat is de waarde die het </w:t>
-      </w:r>
-      <w:r>
-        <w:rPr>
-          <w:i/>
-          <w:iCs/>
-        </w:rPr>
-        <w:t>toevoegt</w:t>
-      </w:r>
-      <w:r>
-        <w:rPr>
-          <w:i/>
-          <w:iCs/>
-        </w:rPr>
-        <w:t xml:space="preserve"> voor de speler). Welke </w:t>
+        <w:t xml:space="preserve"> (indien nodig)</w:t>
+      </w:r>
+      <w:bookmarkEnd w:id="27"/>
+    </w:p>
+    <w:p>
+      <w:pPr>
+        <w:pStyle w:val="Kop2"/>
+      </w:pPr>
+      <w:r>
+        <w:t>Opslag data</w:t>
+      </w:r>
+    </w:p>
+    <w:p>
+      <w:r>
+        <w:t>Er word in ons spel geen data opgeslagen en er zijn geen plannen om een spel halverwege te kunnen sluiten en er later mee verder te kunnen gaan.</w:t>
+      </w:r>
+    </w:p>
+    <w:p>
+      <w:pPr>
+        <w:pStyle w:val="Kop2"/>
+      </w:pPr>
+      <w:r>
+        <w:t>Weergave van statistieken</w:t>
+      </w:r>
+    </w:p>
+    <w:p>
+      <w:r>
+        <w:t xml:space="preserve">Aan het einde van de game word er laten zien hoeveel </w:t>
       </w:r>
       <w:proofErr w:type="spellStart"/>
       <w:r>
-        <w:rPr>
-          <w:i/>
-          <w:iCs/>
-        </w:rPr>
-        <w:t>l</w:t>
-      </w:r>
-      <w:r>
-        <w:rPr>
-          <w:i/>
-          <w:iCs/>
-        </w:rPr>
-        <w:t>imitaties</w:t>
+        <w:t>kills</w:t>
       </w:r>
       <w:proofErr w:type="spellEnd"/>
       <w:r>
-        <w:rPr>
-          <w:i/>
-          <w:iCs/>
-        </w:rPr>
-        <w:t xml:space="preserve"> er zijn voor de speler? Wat maakt het anders dan de andere mod</w:t>
-      </w:r>
-      <w:r>
-        <w:rPr>
-          <w:i/>
-          <w:iCs/>
-        </w:rPr>
-        <w:t>i</w:t>
-      </w:r>
-      <w:r>
-        <w:rPr>
-          <w:i/>
-          <w:iCs/>
-        </w:rPr>
-        <w:t xml:space="preserve">? </w:t>
-      </w:r>
-      <w:r>
-        <w:rPr>
-          <w:i/>
-          <w:iCs/>
-        </w:rPr>
-        <w:t>]</w:t>
-      </w:r>
-    </w:p>
-    <w:p>
-      <w:pPr>
-        <w:pStyle w:val="Heading2"/>
-      </w:pPr>
-      <w:bookmarkStart w:id="33" w:name="_Toc164756263"/>
-      <w:r>
-        <w:t>Tutorial</w:t>
-      </w:r>
-      <w:bookmarkEnd w:id="33"/>
-    </w:p>
-    <w:p>
-      <w:r>
-        <w:t>…</w:t>
-      </w:r>
-    </w:p>
-    <w:p>
-      <w:pPr>
-        <w:pStyle w:val="Heading2"/>
-      </w:pPr>
-      <w:bookmarkStart w:id="34" w:name="_Toc164756264"/>
-      <w:r>
-        <w:t xml:space="preserve">Campagne/ </w:t>
-      </w:r>
-      <w:proofErr w:type="spellStart"/>
-      <w:r>
-        <w:t>Campa</w:t>
-      </w:r>
-      <w:r>
-        <w:t>ign</w:t>
-      </w:r>
-      <w:bookmarkEnd w:id="34"/>
-      <w:proofErr w:type="spellEnd"/>
-    </w:p>
-    <w:p>
-      <w:r>
-        <w:t>…</w:t>
-      </w:r>
-    </w:p>
-    <w:p>
-      <w:pPr>
-        <w:pStyle w:val="Heading2"/>
-      </w:pPr>
-      <w:bookmarkStart w:id="35" w:name="_Toc164756262"/>
-      <w:proofErr w:type="spellStart"/>
-      <w:r>
-        <w:t>Shietbaan</w:t>
-      </w:r>
-      <w:proofErr w:type="spellEnd"/>
-      <w:r>
-        <w:t xml:space="preserve"> (</w:t>
-      </w:r>
-      <w:proofErr w:type="spellStart"/>
-      <w:r>
-        <w:t>Shooting</w:t>
-      </w:r>
-      <w:proofErr w:type="spellEnd"/>
-      <w:r>
-        <w:t xml:space="preserve"> Range)</w:t>
-      </w:r>
-      <w:bookmarkEnd w:id="35"/>
-    </w:p>
-    <w:p>
-      <w:r>
-        <w:t>..</w:t>
-      </w:r>
-    </w:p>
-    <w:p/>
-    <w:p>
-      <w:pPr>
-        <w:rPr>
-          <w:b/>
-          <w:bCs/>
-          <w:i/>
-          <w:iCs/>
-        </w:rPr>
-      </w:pPr>
-      <w:r>
-        <w:rPr>
-          <w:b/>
-          <w:bCs/>
-          <w:i/>
-          <w:iCs/>
-        </w:rPr>
-        <w:t>[voeg meer onderdelen toe als die nodig zijn]</w:t>
+        <w:t xml:space="preserve"> elke speler heeft gemaakt, deze data word verder niet opgeslagen. </w:t>
       </w:r>
     </w:p>
     <w:p/>
@@ -3945,196 +3252,274 @@
     </w:p>
     <w:p>
       <w:pPr>
-        <w:pStyle w:val="Heading1"/>
-      </w:pPr>
-      <w:bookmarkStart w:id="36" w:name="_Toc183096228"/>
+        <w:pStyle w:val="Kop1"/>
+      </w:pPr>
+      <w:bookmarkStart w:id="28" w:name="_Toc183096229"/>
       <w:r>
         <w:lastRenderedPageBreak/>
-        <w:t xml:space="preserve">Speler </w:t>
-      </w:r>
-      <w:r>
-        <w:t>pres</w:t>
-      </w:r>
-      <w:r>
-        <w:t>t</w:t>
-      </w:r>
-      <w:r>
-        <w:t>atie</w:t>
-      </w:r>
-      <w:r>
-        <w:t xml:space="preserve">/ </w:t>
+        <w:t xml:space="preserve">Input/ Control </w:t>
       </w:r>
       <w:proofErr w:type="spellStart"/>
       <w:r>
-        <w:t>Achievement</w:t>
-      </w:r>
+        <w:t>scheme</w:t>
+      </w:r>
+      <w:bookmarkEnd w:id="28"/>
       <w:proofErr w:type="spellEnd"/>
-      <w:r>
+    </w:p>
+    <w:p>
+      <w:pPr>
         <w:rPr>
           <w:i/>
           <w:iCs/>
         </w:rPr>
-        <w:t xml:space="preserve"> (indien nodig)</w:t>
-      </w:r>
-      <w:bookmarkEnd w:id="36"/>
-    </w:p>
-    <w:p>
-      <w:pPr>
+      </w:pPr>
+      <w:r>
         <w:rPr>
           <w:i/>
           <w:iCs/>
         </w:rPr>
-      </w:pPr>
+        <w:t>[</w:t>
+      </w:r>
       <w:r>
         <w:rPr>
           <w:i/>
           <w:iCs/>
         </w:rPr>
-        <w:t>[</w:t>
+        <w:t xml:space="preserve">Beschrijf de </w:t>
       </w:r>
       <w:r>
         <w:rPr>
           <w:i/>
           <w:iCs/>
         </w:rPr>
-        <w:t xml:space="preserve">Beschrijf de werking van het </w:t>
+        <w:t xml:space="preserve">“standaard” </w:t>
       </w:r>
       <w:r>
         <w:rPr>
           <w:i/>
           <w:iCs/>
         </w:rPr>
-        <w:t>prestatie</w:t>
+        <w:t xml:space="preserve">input van </w:t>
       </w:r>
       <w:r>
         <w:rPr>
           <w:i/>
           <w:iCs/>
         </w:rPr>
-        <w:t>systeem. Hoe wordt de data opgeslagen</w:t>
+        <w:t>het</w:t>
       </w:r>
       <w:r>
         <w:rPr>
           <w:i/>
           <w:iCs/>
         </w:rPr>
-        <w:t xml:space="preserve"> per profiel</w:t>
+        <w:t xml:space="preserve"> invoerapparaat</w:t>
       </w:r>
       <w:r>
         <w:rPr>
           <w:i/>
           <w:iCs/>
         </w:rPr>
-        <w:t>.</w:t>
+        <w:t xml:space="preserve"> of combinatie van meerdere invoerapparaten</w:t>
       </w:r>
       <w:r>
         <w:rPr>
           <w:i/>
           <w:iCs/>
         </w:rPr>
-        <w:t xml:space="preserve"> Hoe zorg je ervoor dat de data is versleuteld</w:t>
+        <w:t>. Hoe is</w:t>
       </w:r>
       <w:r>
         <w:rPr>
           <w:i/>
           <w:iCs/>
         </w:rPr>
-        <w:t>?</w:t>
+        <w:t xml:space="preserve"> de</w:t>
       </w:r>
       <w:r>
         <w:rPr>
           <w:i/>
           <w:iCs/>
         </w:rPr>
-        <w:t xml:space="preserve"> Hoe wordt de conditie voor de </w:t>
-      </w:r>
+        <w:t xml:space="preserve"> input gekoppeld met de acties van de </w:t>
+      </w:r>
+      <w:proofErr w:type="spellStart"/>
       <w:r>
         <w:rPr>
           <w:i/>
           <w:iCs/>
         </w:rPr>
-        <w:t xml:space="preserve">prestatie/ </w:t>
-      </w:r>
-      <w:proofErr w:type="spellStart"/>
+        <w:t>speler’s</w:t>
+      </w:r>
+      <w:proofErr w:type="spellEnd"/>
       <w:r>
         <w:rPr>
           <w:i/>
           <w:iCs/>
         </w:rPr>
-        <w:t>achievement</w:t>
-      </w:r>
-      <w:proofErr w:type="spellEnd"/>
+        <w:t xml:space="preserve"> karakter. </w:t>
+      </w:r>
       <w:r>
         <w:rPr>
           <w:i/>
           <w:iCs/>
         </w:rPr>
-        <w:t xml:space="preserve"> gecontroleerd? </w:t>
-      </w:r>
-      <w:r>
-        <w:rPr>
+        <w:t>]</w:t>
+      </w:r>
+    </w:p>
+    <w:p>
+      <w:pPr>
+        <w:pStyle w:val="Kop2"/>
+      </w:pPr>
+      <w:bookmarkStart w:id="29" w:name="_Toc164756267"/>
+      <w:r>
+        <w:t xml:space="preserve">Standaard </w:t>
+      </w:r>
+      <w:r>
+        <w:t>Bewegen</w:t>
+      </w:r>
+      <w:bookmarkEnd w:id="29"/>
+    </w:p>
+    <w:p>
+      <w:r>
+        <w:t xml:space="preserve">De speler die aan de beurt is kan klikken op een van hun </w:t>
+      </w:r>
+      <w:proofErr w:type="spellStart"/>
+      <w:r>
+        <w:t>characters</w:t>
+      </w:r>
+      <w:proofErr w:type="spellEnd"/>
+      <w:r>
+        <w:t>, de speler krijgt daarna een radius te zien waar hij in kan bewegen, door te klikken in de radius.</w:t>
+      </w:r>
+    </w:p>
+    <w:p>
+      <w:pPr>
+        <w:pStyle w:val="Kop2"/>
+      </w:pPr>
+      <w:bookmarkStart w:id="30" w:name="_Toc164756268"/>
+      <w:r>
+        <w:t>Rondkijken</w:t>
+      </w:r>
+      <w:bookmarkEnd w:id="30"/>
+    </w:p>
+    <w:p>
+      <w:r>
+        <w:t xml:space="preserve">de speler kan met gebruik van de </w:t>
+      </w:r>
+      <w:proofErr w:type="spellStart"/>
+      <w:r>
+        <w:t>w,a,s</w:t>
+      </w:r>
+      <w:proofErr w:type="spellEnd"/>
+      <w:r>
+        <w:t xml:space="preserve"> en d knoppen de camera bewegen tijdens hun beurt.</w:t>
+      </w:r>
+    </w:p>
+    <w:p>
+      <w:pPr>
+        <w:pStyle w:val="Kop2"/>
+      </w:pPr>
+      <w:bookmarkStart w:id="31" w:name="_Toc164756269"/>
+      <w:r>
+        <w:t>Aanval</w:t>
+      </w:r>
+      <w:r>
+        <w:t>len</w:t>
+      </w:r>
+      <w:bookmarkEnd w:id="31"/>
+    </w:p>
+    <w:p>
+      <w:r>
+        <w:t xml:space="preserve">De speler kan een van hun </w:t>
+      </w:r>
+      <w:proofErr w:type="spellStart"/>
+      <w:r>
+        <w:t>characters</w:t>
+      </w:r>
+      <w:proofErr w:type="spellEnd"/>
+      <w:r>
+        <w:t xml:space="preserve"> uitkiezen om mee aan te vallen, daarna krijgt de speler een radius te zien waarin die </w:t>
+      </w:r>
+      <w:proofErr w:type="spellStart"/>
+      <w:r>
+        <w:t>character</w:t>
+      </w:r>
+      <w:proofErr w:type="spellEnd"/>
+      <w:r>
+        <w:t xml:space="preserve"> kan aanvallen. Er word ook gekeken of dat </w:t>
+      </w:r>
+      <w:proofErr w:type="spellStart"/>
+      <w:r>
+        <w:t>character</w:t>
+      </w:r>
+      <w:proofErr w:type="spellEnd"/>
+      <w:r>
+        <w:t xml:space="preserve"> wel zicht heeft op de target die ze willen aanvallen.</w:t>
+      </w:r>
+    </w:p>
+    <w:p>
+      <w:pPr>
+        <w:pStyle w:val="Kop2"/>
+      </w:pPr>
+      <w:bookmarkStart w:id="32" w:name="_Toc164756270"/>
+      <w:r>
+        <w:t>Wapen</w:t>
+      </w:r>
+      <w:r>
+        <w:t>-m</w:t>
+      </w:r>
+      <w:r>
+        <w:t>odi wisselen</w:t>
+      </w:r>
+      <w:bookmarkEnd w:id="32"/>
+    </w:p>
+    <w:p>
+      <w:r>
+        <w:t xml:space="preserve">De speler kan op een ander </w:t>
+      </w:r>
+      <w:proofErr w:type="spellStart"/>
+      <w:r>
+        <w:t>character</w:t>
+      </w:r>
+      <w:proofErr w:type="spellEnd"/>
+      <w:r>
+        <w:t xml:space="preserve"> klikken om die te selecteren.</w:t>
+      </w:r>
+    </w:p>
+    <w:p>
+      <w:pPr>
+        <w:pStyle w:val="Kop2"/>
+      </w:pPr>
+      <w:bookmarkStart w:id="33" w:name="_Toc164756272"/>
+      <w:r>
+        <w:t>Projectielen/objecten gooien</w:t>
+      </w:r>
+      <w:bookmarkEnd w:id="33"/>
+    </w:p>
+    <w:p>
+      <w:r>
+        <w:t xml:space="preserve">De speler heeft een </w:t>
+      </w:r>
+      <w:proofErr w:type="spellStart"/>
+      <w:r>
+        <w:t>character</w:t>
+      </w:r>
+      <w:proofErr w:type="spellEnd"/>
+      <w:r>
+        <w:t xml:space="preserve"> die gebruik maakt van een boog om vijanden aan te vallen. Dit gebeurt precies hetzelfde als het standaard aanvallen maar alleen in een grotere radius.</w:t>
+      </w:r>
+    </w:p>
+    <w:p>
+      <w:pPr>
+        <w:rPr>
+          <w:b/>
+          <w:bCs/>
           <w:i/>
           <w:iCs/>
         </w:rPr>
-        <w:t>]</w:t>
-      </w:r>
-    </w:p>
-    <w:p>
-      <w:pPr>
-        <w:pStyle w:val="Heading2"/>
-      </w:pPr>
-      <w:r>
-        <w:t>Opslag data</w:t>
-      </w:r>
-    </w:p>
-    <w:p>
-      <w:r>
-        <w:t>…</w:t>
-      </w:r>
-    </w:p>
-    <w:p>
-      <w:pPr>
-        <w:pStyle w:val="Heading2"/>
-      </w:pPr>
-      <w:r>
-        <w:t>Versleuteling</w:t>
-      </w:r>
-    </w:p>
-    <w:p>
-      <w:r>
-        <w:t>…</w:t>
-      </w:r>
-    </w:p>
-    <w:p>
-      <w:pPr>
-        <w:pStyle w:val="Heading2"/>
-      </w:pPr>
-      <w:r>
-        <w:t xml:space="preserve">Controleren van </w:t>
-      </w:r>
-      <w:r>
-        <w:t>conditie</w:t>
-      </w:r>
-    </w:p>
-    <w:p>
-      <w:r>
-        <w:t>…</w:t>
-      </w:r>
-    </w:p>
-    <w:p>
-      <w:pPr>
-        <w:pStyle w:val="Heading2"/>
-      </w:pPr>
-      <w:r>
-        <w:t>Weergave van statistieken</w:t>
-      </w:r>
-    </w:p>
-    <w:p>
-      <w:r>
-        <w:t>…</w:t>
-      </w:r>
-    </w:p>
-    <w:p/>
+      </w:pPr>
+    </w:p>
     <w:p>
       <w:pPr>
         <w:rPr>
@@ -4151,277 +3536,9 @@
     </w:p>
     <w:p>
       <w:pPr>
-        <w:pStyle w:val="Heading1"/>
-      </w:pPr>
-      <w:bookmarkStart w:id="37" w:name="_Toc183096229"/>
-      <w:r>
-        <w:lastRenderedPageBreak/>
-        <w:t xml:space="preserve">Input/ Control </w:t>
-      </w:r>
-      <w:proofErr w:type="spellStart"/>
-      <w:r>
-        <w:t>scheme</w:t>
-      </w:r>
-      <w:bookmarkEnd w:id="37"/>
-      <w:proofErr w:type="spellEnd"/>
-    </w:p>
-    <w:p>
-      <w:pPr>
-        <w:rPr>
-          <w:i/>
-          <w:iCs/>
-        </w:rPr>
-      </w:pPr>
-      <w:r>
-        <w:rPr>
-          <w:i/>
-          <w:iCs/>
-        </w:rPr>
-        <w:t>[</w:t>
-      </w:r>
-      <w:r>
-        <w:rPr>
-          <w:i/>
-          <w:iCs/>
-        </w:rPr>
-        <w:t xml:space="preserve">Beschrijf de </w:t>
-      </w:r>
-      <w:r>
-        <w:rPr>
-          <w:i/>
-          <w:iCs/>
-        </w:rPr>
-        <w:t xml:space="preserve">“standaard” </w:t>
-      </w:r>
-      <w:r>
-        <w:rPr>
-          <w:i/>
-          <w:iCs/>
-        </w:rPr>
-        <w:t xml:space="preserve">input van </w:t>
-      </w:r>
-      <w:r>
-        <w:rPr>
-          <w:i/>
-          <w:iCs/>
-        </w:rPr>
-        <w:t>het</w:t>
-      </w:r>
-      <w:r>
-        <w:rPr>
-          <w:i/>
-          <w:iCs/>
-        </w:rPr>
-        <w:t xml:space="preserve"> invoerapparaat</w:t>
-      </w:r>
-      <w:r>
-        <w:rPr>
-          <w:i/>
-          <w:iCs/>
-        </w:rPr>
-        <w:t xml:space="preserve"> of combinatie van meerdere invoerapparaten</w:t>
-      </w:r>
-      <w:r>
-        <w:rPr>
-          <w:i/>
-          <w:iCs/>
-        </w:rPr>
-        <w:t>. Hoe is</w:t>
-      </w:r>
-      <w:r>
-        <w:rPr>
-          <w:i/>
-          <w:iCs/>
-        </w:rPr>
-        <w:t xml:space="preserve"> de</w:t>
-      </w:r>
-      <w:r>
-        <w:rPr>
-          <w:i/>
-          <w:iCs/>
-        </w:rPr>
-        <w:t xml:space="preserve"> input gekoppeld met de acties van de </w:t>
-      </w:r>
-      <w:proofErr w:type="spellStart"/>
-      <w:r>
-        <w:rPr>
-          <w:i/>
-          <w:iCs/>
-        </w:rPr>
-        <w:t>speler’s</w:t>
-      </w:r>
-      <w:proofErr w:type="spellEnd"/>
-      <w:r>
-        <w:rPr>
-          <w:i/>
-          <w:iCs/>
-        </w:rPr>
-        <w:t xml:space="preserve"> karakter. </w:t>
-      </w:r>
-      <w:r>
-        <w:rPr>
-          <w:i/>
-          <w:iCs/>
-        </w:rPr>
-        <w:t>]</w:t>
-      </w:r>
-    </w:p>
-    <w:p>
-      <w:pPr>
-        <w:pStyle w:val="Heading2"/>
-      </w:pPr>
-      <w:bookmarkStart w:id="38" w:name="_Toc164756267"/>
-      <w:r>
-        <w:t xml:space="preserve">Standaard </w:t>
-      </w:r>
-      <w:r>
-        <w:t>Bewegen</w:t>
-      </w:r>
-      <w:bookmarkEnd w:id="38"/>
-    </w:p>
-    <w:p>
-      <w:r>
-        <w:t>…</w:t>
-      </w:r>
-    </w:p>
-    <w:p>
-      <w:pPr>
-        <w:pStyle w:val="Heading2"/>
-      </w:pPr>
-      <w:bookmarkStart w:id="39" w:name="_Toc164756268"/>
-      <w:r>
-        <w:t>Rondkijken</w:t>
-      </w:r>
-      <w:bookmarkEnd w:id="39"/>
-    </w:p>
-    <w:p>
-      <w:r>
-        <w:t>…</w:t>
-      </w:r>
-    </w:p>
-    <w:p>
-      <w:pPr>
-        <w:pStyle w:val="Heading2"/>
-      </w:pPr>
-      <w:bookmarkStart w:id="40" w:name="_Toc164756269"/>
-      <w:r>
-        <w:t>Aanval</w:t>
-      </w:r>
-      <w:r>
-        <w:t>len</w:t>
-      </w:r>
-      <w:bookmarkEnd w:id="40"/>
-    </w:p>
-    <w:p>
-      <w:r>
-        <w:t>…</w:t>
-      </w:r>
-    </w:p>
-    <w:p>
-      <w:pPr>
-        <w:pStyle w:val="Heading2"/>
-      </w:pPr>
-      <w:bookmarkStart w:id="41" w:name="_Toc164756270"/>
-      <w:r>
-        <w:t>Wapen</w:t>
-      </w:r>
-      <w:r>
-        <w:t>-m</w:t>
-      </w:r>
-      <w:r>
-        <w:t>odi wisselen</w:t>
-      </w:r>
-      <w:bookmarkEnd w:id="41"/>
-    </w:p>
-    <w:p>
-      <w:r>
-        <w:t>…</w:t>
-      </w:r>
-    </w:p>
-    <w:p>
-      <w:pPr>
-        <w:pStyle w:val="Heading2"/>
-      </w:pPr>
-      <w:bookmarkStart w:id="42" w:name="_Toc164756271"/>
-      <w:r>
-        <w:t>Speciale Bewegingen</w:t>
-      </w:r>
-      <w:bookmarkEnd w:id="42"/>
-    </w:p>
-    <w:p>
-      <w:r>
-        <w:t>…</w:t>
-      </w:r>
-    </w:p>
-    <w:p>
-      <w:pPr>
-        <w:pStyle w:val="Heading2"/>
-      </w:pPr>
-      <w:bookmarkStart w:id="43" w:name="_Toc164756272"/>
-      <w:r>
-        <w:t>Projectielen/objecten gooien</w:t>
-      </w:r>
-      <w:bookmarkEnd w:id="43"/>
-    </w:p>
-    <w:p>
-      <w:r>
-        <w:t>…</w:t>
-      </w:r>
-    </w:p>
-    <w:p>
-      <w:pPr>
-        <w:pStyle w:val="Heading2"/>
-      </w:pPr>
-      <w:bookmarkStart w:id="44" w:name="_Toc164756273"/>
-      <w:r>
-        <w:t>Snel wapens wisselen</w:t>
-      </w:r>
-      <w:bookmarkEnd w:id="44"/>
-    </w:p>
-    <w:p>
-      <w:r>
-        <w:t>…</w:t>
-      </w:r>
-    </w:p>
-    <w:p/>
-    <w:p>
-      <w:pPr>
-        <w:rPr>
-          <w:b/>
-          <w:bCs/>
-          <w:i/>
-          <w:iCs/>
-        </w:rPr>
-      </w:pPr>
-      <w:r>
-        <w:rPr>
-          <w:b/>
-          <w:bCs/>
-          <w:i/>
-          <w:iCs/>
-        </w:rPr>
-        <w:t>[voeg meer onderdelen toe als die nodig zijn, of haal onderdelen weg]</w:t>
-      </w:r>
-    </w:p>
-    <w:p>
-      <w:pPr>
-        <w:rPr>
-          <w:rFonts w:asciiTheme="majorHAnsi" w:eastAsiaTheme="majorEastAsia" w:hAnsiTheme="majorHAnsi" w:cstheme="majorBidi"/>
-          <w:b/>
-          <w:color w:val="2F5496" w:themeColor="accent1" w:themeShade="BF"/>
-          <w:sz w:val="44"/>
-          <w:szCs w:val="32"/>
-        </w:rPr>
-      </w:pPr>
-      <w:r>
-        <w:br w:type="page"/>
-      </w:r>
-    </w:p>
-    <w:p>
-      <w:pPr>
-        <w:pStyle w:val="Heading1"/>
-      </w:pPr>
-      <w:bookmarkStart w:id="45" w:name="_Toc183096230"/>
+        <w:pStyle w:val="Kop1"/>
+      </w:pPr>
+      <w:bookmarkStart w:id="34" w:name="_Toc183096230"/>
       <w:r>
         <w:lastRenderedPageBreak/>
         <w:t>Story/</w:t>
@@ -4441,42 +3558,13 @@
       <w:r>
         <w:t>/ Lore</w:t>
       </w:r>
-      <w:bookmarkEnd w:id="45"/>
-    </w:p>
-    <w:p>
-      <w:pPr>
-        <w:rPr>
-          <w:i/>
-          <w:iCs/>
-        </w:rPr>
-      </w:pPr>
-      <w:r>
-        <w:rPr>
-          <w:i/>
-          <w:iCs/>
-        </w:rPr>
-        <w:t>[</w:t>
-      </w:r>
-      <w:r>
-        <w:rPr>
-          <w:i/>
-          <w:iCs/>
-        </w:rPr>
-        <w:t>Beschrijf de wereld waar het spel zich af speelt, Wat is er voorafgaand gebeurt? Wat gebeurt er tijdens de tijd het spel zich af speelt. Welke belangrijke fracties/groepen, plaatsen/locaties/ Points Of Intrest,  en/of karakter(s) bestaan in de wereld die relevant zijn voor het spel.</w:t>
-      </w:r>
-      <w:r>
-        <w:rPr>
-          <w:i/>
-          <w:iCs/>
-        </w:rPr>
-        <w:t>]</w:t>
-      </w:r>
-    </w:p>
-    <w:p>
-      <w:pPr>
-        <w:pStyle w:val="Heading2"/>
-      </w:pPr>
-      <w:bookmarkStart w:id="46" w:name="_Toc164756275"/>
+      <w:bookmarkEnd w:id="34"/>
+    </w:p>
+    <w:p>
+      <w:pPr>
+        <w:pStyle w:val="Kop2"/>
+      </w:pPr>
+      <w:bookmarkStart w:id="35" w:name="_Toc164756275"/>
       <w:r>
         <w:t xml:space="preserve">Achtergrond </w:t>
       </w:r>
@@ -4489,79 +3577,13 @@
       <w:r>
         <w:t>Wereld</w:t>
       </w:r>
-      <w:bookmarkEnd w:id="46"/>
-    </w:p>
-    <w:p>
-      <w:r>
-        <w:t>…</w:t>
-      </w:r>
-    </w:p>
-    <w:p>
-      <w:pPr>
-        <w:pStyle w:val="Heading2"/>
-      </w:pPr>
-      <w:bookmarkStart w:id="47" w:name="_Toc164756276"/>
-      <w:r>
-        <w:t>Verloop speelwereld (veranderingen gedurende het spel)</w:t>
-      </w:r>
-      <w:bookmarkEnd w:id="47"/>
-    </w:p>
-    <w:p>
-      <w:r>
-        <w:t>…</w:t>
-      </w:r>
-    </w:p>
-    <w:p>
-      <w:pPr>
-        <w:pStyle w:val="Heading2"/>
-      </w:pPr>
-      <w:bookmarkStart w:id="48" w:name="_Toc164756277"/>
-      <w:r>
-        <w:t xml:space="preserve">Achtergrond </w:t>
-      </w:r>
-      <w:r>
-        <w:t>(</w:t>
-      </w:r>
-      <w:r>
-        <w:t>Hoo</w:t>
-      </w:r>
-      <w:r>
-        <w:t>fd</w:t>
-      </w:r>
-      <w:r>
-        <w:t>)</w:t>
-      </w:r>
-      <w:r>
-        <w:t>karakter(s)</w:t>
-      </w:r>
-      <w:bookmarkEnd w:id="48"/>
-    </w:p>
-    <w:p>
-      <w:r>
-        <w:t>…</w:t>
-      </w:r>
-    </w:p>
-    <w:p/>
-    <w:p>
-      <w:pPr>
-        <w:rPr>
-          <w:b/>
-          <w:bCs/>
-          <w:i/>
-          <w:iCs/>
-        </w:rPr>
-      </w:pPr>
-      <w:r>
-        <w:rPr>
-          <w:b/>
-          <w:bCs/>
-          <w:i/>
-          <w:iCs/>
-        </w:rPr>
-        <w:t>[voeg meer onderdelen toe als die nodig zijn, of haal onderdelen weg]</w:t>
-      </w:r>
-    </w:p>
-    <w:p/>
+      <w:bookmarkEnd w:id="35"/>
+    </w:p>
+    <w:p>
+      <w:r>
+        <w:t>Elke speler heeft een middeleeuws leger en moet de andere legers uitschakelen om als laatste over te blijven.</w:t>
+      </w:r>
+    </w:p>
     <w:sectPr>
       <w:headerReference w:type="even" r:id="rId12"/>
       <w:headerReference w:type="default" r:id="rId13"/>
@@ -4615,7 +3637,7 @@
 <w:ftr xmlns:wpc="http://schemas.microsoft.com/office/word/2010/wordprocessingCanvas" xmlns:cx="http://schemas.microsoft.com/office/drawing/2014/chartex" xmlns:cx1="http://schemas.microsoft.com/office/drawing/2015/9/8/chartex" xmlns:cx2="http://schemas.microsoft.com/office/drawing/2015/10/21/chartex" xmlns:cx3="http://schemas.microsoft.com/office/drawing/2016/5/9/chartex" xmlns:cx4="http://schemas.microsoft.com/office/drawing/2016/5/10/chartex" xmlns:cx5="http://schemas.microsoft.com/office/drawing/2016/5/11/chartex" xmlns:cx6="http://schemas.microsoft.com/office/drawing/2016/5/12/chartex" xmlns:cx7="http://schemas.microsoft.com/office/drawing/2016/5/13/chartex" xmlns:cx8="http://schemas.microsoft.com/office/drawing/2016/5/14/chartex" xmlns:mc="http://schemas.openxmlformats.org/markup-compatibility/2006" xmlns:aink="http://schemas.microsoft.com/office/drawing/2016/ink" xmlns:am3d="http://schemas.microsoft.com/office/drawing/2017/model3d" xmlns:o="urn:schemas-microsoft-com:office:office" xmlns:oel="http://schemas.microsoft.com/office/2019/extlst" xmlns:r="http://schemas.openxmlformats.org/officeDocument/2006/relationships" xmlns:m="http://schemas.openxmlformats.org/officeDocument/2006/math" xmlns:v="urn:schemas-microsoft-com:vml" xmlns:wp14="http://schemas.microsoft.com/office/word/2010/wordprocessingDrawing" xmlns:wp="http://schemas.openxmlformats.org/drawingml/2006/wordprocessingDrawing" xmlns:w10="urn:schemas-microsoft-com:office:word" xmlns:w="http://schemas.openxmlformats.org/wordprocessingml/2006/main" xmlns:w14="http://schemas.microsoft.com/office/word/2010/wordml" xmlns:w15="http://schemas.microsoft.com/office/word/2012/wordml" xmlns:w16cex="http://schemas.microsoft.com/office/word/2018/wordml/cex" xmlns:w16cid="http://schemas.microsoft.com/office/word/2016/wordml/cid" xmlns:w16="http://schemas.microsoft.com/office/word/2018/wordml" xmlns:w16du="http://schemas.microsoft.com/office/word/2023/wordml/word16du" xmlns:w16sdtdh="http://schemas.microsoft.com/office/word/2020/wordml/sdtdatahash" xmlns:w16sdtfl="http://schemas.microsoft.com/office/word/2024/wordml/sdtformatlock" xmlns:w16se="http://schemas.microsoft.com/office/word/2015/wordml/symex" xmlns:wpg="http://schemas.microsoft.com/office/word/2010/wordprocessingGroup" xmlns:wpi="http://schemas.microsoft.com/office/word/2010/wordprocessingInk" xmlns:wne="http://schemas.microsoft.com/office/word/2006/wordml" xmlns:wps="http://schemas.microsoft.com/office/word/2010/wordprocessingShape" mc:Ignorable="w14 w15 w16se w16cid w16 w16cex w16sdtdh w16sdtfl w16du wp14">
   <w:p>
     <w:pPr>
-      <w:pStyle w:val="Footer"/>
+      <w:pStyle w:val="Voettekst"/>
     </w:pPr>
   </w:p>
 </w:ftr>
@@ -4639,8 +3661,14 @@
         <w:tab w:val="left" w:pos="3119"/>
       </w:tabs>
       <w:jc w:val="center"/>
+      <w:rPr>
+        <w:lang w:val="en-US"/>
+      </w:rPr>
     </w:pPr>
     <w:r>
+      <w:rPr>
+        <w:noProof/>
+      </w:rPr>
       <w:drawing>
         <wp:anchor distT="0" distB="0" distL="114300" distR="114300" simplePos="0" relativeHeight="251658240" behindDoc="1" locked="0" layoutInCell="1" allowOverlap="1" wp14:anchorId="0E84787D" wp14:editId="0B0F1AD2">
           <wp:simplePos x="0" y="0"/>
@@ -4711,6 +3739,7 @@
         <w:color w:val="000000"/>
         <w:sz w:val="16"/>
         <w:szCs w:val="16"/>
+        <w:lang w:val="en-US"/>
       </w:rPr>
       <w:tab/>
     </w:r>
@@ -4719,6 +3748,7 @@
         <w:color w:val="000000"/>
         <w:sz w:val="16"/>
         <w:szCs w:val="16"/>
+        <w:lang w:val="en-US"/>
       </w:rPr>
       <w:t xml:space="preserve">Sjabloon </w:t>
     </w:r>
@@ -4727,6 +3757,7 @@
         <w:color w:val="000000"/>
         <w:sz w:val="16"/>
         <w:szCs w:val="16"/>
+        <w:lang w:val="en-US"/>
       </w:rPr>
       <w:t>2</w:t>
     </w:r>
@@ -4735,6 +3766,7 @@
         <w:color w:val="000000"/>
         <w:sz w:val="16"/>
         <w:szCs w:val="16"/>
+        <w:lang w:val="en-US"/>
       </w:rPr>
       <w:t xml:space="preserve">: </w:t>
     </w:r>
@@ -4743,6 +3775,7 @@
         <w:color w:val="000000"/>
         <w:sz w:val="16"/>
         <w:szCs w:val="16"/>
+        <w:lang w:val="en-US"/>
       </w:rPr>
       <w:t>Game Design Document</w:t>
     </w:r>
@@ -4751,6 +3784,7 @@
         <w:color w:val="000000"/>
         <w:sz w:val="16"/>
         <w:szCs w:val="16"/>
+        <w:lang w:val="en-US"/>
       </w:rPr>
       <w:t xml:space="preserve"> EPOC</w:t>
     </w:r>
@@ -4759,6 +3793,7 @@
         <w:color w:val="000000"/>
         <w:sz w:val="16"/>
         <w:szCs w:val="16"/>
+        <w:lang w:val="en-US"/>
       </w:rPr>
       <w:t xml:space="preserve"> </w:t>
     </w:r>
@@ -4767,6 +3802,7 @@
         <w:color w:val="000000"/>
         <w:sz w:val="16"/>
         <w:szCs w:val="16"/>
+        <w:lang w:val="en-US"/>
       </w:rPr>
       <w:t xml:space="preserve">- </w:t>
     </w:r>
@@ -4775,6 +3811,7 @@
         <w:color w:val="000000"/>
         <w:sz w:val="16"/>
         <w:szCs w:val="16"/>
+        <w:lang w:val="en-US"/>
       </w:rPr>
       <w:t>B1-K1-</w:t>
     </w:r>
@@ -4783,6 +3820,7 @@
         <w:color w:val="000000"/>
         <w:sz w:val="16"/>
         <w:szCs w:val="16"/>
+        <w:lang w:val="en-US"/>
       </w:rPr>
       <w:t>W</w:t>
     </w:r>
@@ -4791,6 +3829,7 @@
         <w:color w:val="000000"/>
         <w:sz w:val="16"/>
         <w:szCs w:val="16"/>
+        <w:lang w:val="en-US"/>
       </w:rPr>
       <w:t>1</w:t>
     </w:r>
@@ -4799,6 +3838,7 @@
         <w:color w:val="000000"/>
         <w:sz w:val="16"/>
         <w:szCs w:val="16"/>
+        <w:lang w:val="en-US"/>
       </w:rPr>
       <w:tab/>
     </w:r>
@@ -4815,6 +3855,7 @@
         <w:color w:val="000000"/>
         <w:sz w:val="16"/>
         <w:szCs w:val="16"/>
+        <w:lang w:val="en-US"/>
       </w:rPr>
       <w:instrText>PAGE</w:instrText>
     </w:r>
@@ -4831,6 +3872,7 @@
         <w:color w:val="000000"/>
         <w:sz w:val="16"/>
         <w:szCs w:val="16"/>
+        <w:lang w:val="en-US"/>
       </w:rPr>
       <w:t>2</w:t>
     </w:r>
@@ -4847,6 +3889,7 @@
         <w:color w:val="000000"/>
         <w:sz w:val="16"/>
         <w:szCs w:val="16"/>
+        <w:lang w:val="en-US"/>
       </w:rPr>
       <w:t>/</w:t>
     </w:r>
@@ -4863,6 +3906,7 @@
         <w:color w:val="000000"/>
         <w:sz w:val="16"/>
         <w:szCs w:val="16"/>
+        <w:lang w:val="en-US"/>
       </w:rPr>
       <w:instrText>NUMPAGES</w:instrText>
     </w:r>
@@ -4879,6 +3923,7 @@
         <w:color w:val="000000"/>
         <w:sz w:val="16"/>
         <w:szCs w:val="16"/>
+        <w:lang w:val="en-US"/>
       </w:rPr>
       <w:t>4</w:t>
     </w:r>
@@ -4898,7 +3943,7 @@
 <w:ftr xmlns:wpc="http://schemas.microsoft.com/office/word/2010/wordprocessingCanvas" xmlns:cx="http://schemas.microsoft.com/office/drawing/2014/chartex" xmlns:cx1="http://schemas.microsoft.com/office/drawing/2015/9/8/chartex" xmlns:cx2="http://schemas.microsoft.com/office/drawing/2015/10/21/chartex" xmlns:cx3="http://schemas.microsoft.com/office/drawing/2016/5/9/chartex" xmlns:cx4="http://schemas.microsoft.com/office/drawing/2016/5/10/chartex" xmlns:cx5="http://schemas.microsoft.com/office/drawing/2016/5/11/chartex" xmlns:cx6="http://schemas.microsoft.com/office/drawing/2016/5/12/chartex" xmlns:cx7="http://schemas.microsoft.com/office/drawing/2016/5/13/chartex" xmlns:cx8="http://schemas.microsoft.com/office/drawing/2016/5/14/chartex" xmlns:mc="http://schemas.openxmlformats.org/markup-compatibility/2006" xmlns:aink="http://schemas.microsoft.com/office/drawing/2016/ink" xmlns:am3d="http://schemas.microsoft.com/office/drawing/2017/model3d" xmlns:o="urn:schemas-microsoft-com:office:office" xmlns:oel="http://schemas.microsoft.com/office/2019/extlst" xmlns:r="http://schemas.openxmlformats.org/officeDocument/2006/relationships" xmlns:m="http://schemas.openxmlformats.org/officeDocument/2006/math" xmlns:v="urn:schemas-microsoft-com:vml" xmlns:wp14="http://schemas.microsoft.com/office/word/2010/wordprocessingDrawing" xmlns:wp="http://schemas.openxmlformats.org/drawingml/2006/wordprocessingDrawing" xmlns:w10="urn:schemas-microsoft-com:office:word" xmlns:w="http://schemas.openxmlformats.org/wordprocessingml/2006/main" xmlns:w14="http://schemas.microsoft.com/office/word/2010/wordml" xmlns:w15="http://schemas.microsoft.com/office/word/2012/wordml" xmlns:w16cex="http://schemas.microsoft.com/office/word/2018/wordml/cex" xmlns:w16cid="http://schemas.microsoft.com/office/word/2016/wordml/cid" xmlns:w16="http://schemas.microsoft.com/office/word/2018/wordml" xmlns:w16du="http://schemas.microsoft.com/office/word/2023/wordml/word16du" xmlns:w16sdtdh="http://schemas.microsoft.com/office/word/2020/wordml/sdtdatahash" xmlns:w16sdtfl="http://schemas.microsoft.com/office/word/2024/wordml/sdtformatlock" xmlns:w16se="http://schemas.microsoft.com/office/word/2015/wordml/symex" xmlns:wpg="http://schemas.microsoft.com/office/word/2010/wordprocessingGroup" xmlns:wpi="http://schemas.microsoft.com/office/word/2010/wordprocessingInk" xmlns:wne="http://schemas.microsoft.com/office/word/2006/wordml" xmlns:wps="http://schemas.microsoft.com/office/word/2010/wordprocessingShape" mc:Ignorable="w14 w15 w16se w16cid w16 w16cex w16sdtdh w16sdtfl w16du wp14">
   <w:p>
     <w:pPr>
-      <w:pStyle w:val="Footer"/>
+      <w:pStyle w:val="Voettekst"/>
     </w:pPr>
   </w:p>
 </w:ftr>
@@ -4940,7 +3985,7 @@
 <w:hdr xmlns:wpc="http://schemas.microsoft.com/office/word/2010/wordprocessingCanvas" xmlns:cx="http://schemas.microsoft.com/office/drawing/2014/chartex" xmlns:cx1="http://schemas.microsoft.com/office/drawing/2015/9/8/chartex" xmlns:cx2="http://schemas.microsoft.com/office/drawing/2015/10/21/chartex" xmlns:cx3="http://schemas.microsoft.com/office/drawing/2016/5/9/chartex" xmlns:cx4="http://schemas.microsoft.com/office/drawing/2016/5/10/chartex" xmlns:cx5="http://schemas.microsoft.com/office/drawing/2016/5/11/chartex" xmlns:cx6="http://schemas.microsoft.com/office/drawing/2016/5/12/chartex" xmlns:cx7="http://schemas.microsoft.com/office/drawing/2016/5/13/chartex" xmlns:cx8="http://schemas.microsoft.com/office/drawing/2016/5/14/chartex" xmlns:mc="http://schemas.openxmlformats.org/markup-compatibility/2006" xmlns:aink="http://schemas.microsoft.com/office/drawing/2016/ink" xmlns:am3d="http://schemas.microsoft.com/office/drawing/2017/model3d" xmlns:o="urn:schemas-microsoft-com:office:office" xmlns:oel="http://schemas.microsoft.com/office/2019/extlst" xmlns:r="http://schemas.openxmlformats.org/officeDocument/2006/relationships" xmlns:m="http://schemas.openxmlformats.org/officeDocument/2006/math" xmlns:v="urn:schemas-microsoft-com:vml" xmlns:wp14="http://schemas.microsoft.com/office/word/2010/wordprocessingDrawing" xmlns:wp="http://schemas.openxmlformats.org/drawingml/2006/wordprocessingDrawing" xmlns:w10="urn:schemas-microsoft-com:office:word" xmlns:w="http://schemas.openxmlformats.org/wordprocessingml/2006/main" xmlns:w14="http://schemas.microsoft.com/office/word/2010/wordml" xmlns:w15="http://schemas.microsoft.com/office/word/2012/wordml" xmlns:w16cex="http://schemas.microsoft.com/office/word/2018/wordml/cex" xmlns:w16cid="http://schemas.microsoft.com/office/word/2016/wordml/cid" xmlns:w16="http://schemas.microsoft.com/office/word/2018/wordml" xmlns:w16du="http://schemas.microsoft.com/office/word/2023/wordml/word16du" xmlns:w16sdtdh="http://schemas.microsoft.com/office/word/2020/wordml/sdtdatahash" xmlns:w16sdtfl="http://schemas.microsoft.com/office/word/2024/wordml/sdtformatlock" xmlns:w16se="http://schemas.microsoft.com/office/word/2015/wordml/symex" xmlns:wpg="http://schemas.microsoft.com/office/word/2010/wordprocessingGroup" xmlns:wpi="http://schemas.microsoft.com/office/word/2010/wordprocessingInk" xmlns:wne="http://schemas.microsoft.com/office/word/2006/wordml" xmlns:wps="http://schemas.microsoft.com/office/word/2010/wordprocessingShape" mc:Ignorable="w14 w15 w16se w16cid w16 w16cex w16sdtdh w16sdtfl w16du wp14">
   <w:p>
     <w:pPr>
-      <w:pStyle w:val="Header"/>
+      <w:pStyle w:val="Koptekst"/>
     </w:pPr>
   </w:p>
 </w:hdr>
@@ -4950,7 +3995,7 @@
 <w:hdr xmlns:wpc="http://schemas.microsoft.com/office/word/2010/wordprocessingCanvas" xmlns:cx="http://schemas.microsoft.com/office/drawing/2014/chartex" xmlns:cx1="http://schemas.microsoft.com/office/drawing/2015/9/8/chartex" xmlns:cx2="http://schemas.microsoft.com/office/drawing/2015/10/21/chartex" xmlns:cx3="http://schemas.microsoft.com/office/drawing/2016/5/9/chartex" xmlns:cx4="http://schemas.microsoft.com/office/drawing/2016/5/10/chartex" xmlns:cx5="http://schemas.microsoft.com/office/drawing/2016/5/11/chartex" xmlns:cx6="http://schemas.microsoft.com/office/drawing/2016/5/12/chartex" xmlns:cx7="http://schemas.microsoft.com/office/drawing/2016/5/13/chartex" xmlns:cx8="http://schemas.microsoft.com/office/drawing/2016/5/14/chartex" xmlns:mc="http://schemas.openxmlformats.org/markup-compatibility/2006" xmlns:aink="http://schemas.microsoft.com/office/drawing/2016/ink" xmlns:am3d="http://schemas.microsoft.com/office/drawing/2017/model3d" xmlns:o="urn:schemas-microsoft-com:office:office" xmlns:oel="http://schemas.microsoft.com/office/2019/extlst" xmlns:r="http://schemas.openxmlformats.org/officeDocument/2006/relationships" xmlns:m="http://schemas.openxmlformats.org/officeDocument/2006/math" xmlns:v="urn:schemas-microsoft-com:vml" xmlns:wp14="http://schemas.microsoft.com/office/word/2010/wordprocessingDrawing" xmlns:wp="http://schemas.openxmlformats.org/drawingml/2006/wordprocessingDrawing" xmlns:w10="urn:schemas-microsoft-com:office:word" xmlns:w="http://schemas.openxmlformats.org/wordprocessingml/2006/main" xmlns:w14="http://schemas.microsoft.com/office/word/2010/wordml" xmlns:w15="http://schemas.microsoft.com/office/word/2012/wordml" xmlns:w16cex="http://schemas.microsoft.com/office/word/2018/wordml/cex" xmlns:w16cid="http://schemas.microsoft.com/office/word/2016/wordml/cid" xmlns:w16="http://schemas.microsoft.com/office/word/2018/wordml" xmlns:w16du="http://schemas.microsoft.com/office/word/2023/wordml/word16du" xmlns:w16sdtdh="http://schemas.microsoft.com/office/word/2020/wordml/sdtdatahash" xmlns:w16sdtfl="http://schemas.microsoft.com/office/word/2024/wordml/sdtformatlock" xmlns:w16se="http://schemas.microsoft.com/office/word/2015/wordml/symex" xmlns:wpg="http://schemas.microsoft.com/office/word/2010/wordprocessingGroup" xmlns:wpi="http://schemas.microsoft.com/office/word/2010/wordprocessingInk" xmlns:wne="http://schemas.microsoft.com/office/word/2006/wordml" xmlns:wps="http://schemas.microsoft.com/office/word/2010/wordprocessingShape" mc:Ignorable="w14 w15 w16se w16cid w16 w16cex w16sdtdh w16sdtfl w16du wp14">
   <w:p>
     <w:pPr>
-      <w:pStyle w:val="Header"/>
+      <w:pStyle w:val="Koptekst"/>
       <w:jc w:val="center"/>
     </w:pPr>
   </w:p>
@@ -4961,10 +4006,13 @@
 <w:hdr xmlns:wpc="http://schemas.microsoft.com/office/word/2010/wordprocessingCanvas" xmlns:cx="http://schemas.microsoft.com/office/drawing/2014/chartex" xmlns:cx1="http://schemas.microsoft.com/office/drawing/2015/9/8/chartex" xmlns:cx2="http://schemas.microsoft.com/office/drawing/2015/10/21/chartex" xmlns:cx3="http://schemas.microsoft.com/office/drawing/2016/5/9/chartex" xmlns:cx4="http://schemas.microsoft.com/office/drawing/2016/5/10/chartex" xmlns:cx5="http://schemas.microsoft.com/office/drawing/2016/5/11/chartex" xmlns:cx6="http://schemas.microsoft.com/office/drawing/2016/5/12/chartex" xmlns:cx7="http://schemas.microsoft.com/office/drawing/2016/5/13/chartex" xmlns:cx8="http://schemas.microsoft.com/office/drawing/2016/5/14/chartex" xmlns:mc="http://schemas.openxmlformats.org/markup-compatibility/2006" xmlns:aink="http://schemas.microsoft.com/office/drawing/2016/ink" xmlns:am3d="http://schemas.microsoft.com/office/drawing/2017/model3d" xmlns:o="urn:schemas-microsoft-com:office:office" xmlns:oel="http://schemas.microsoft.com/office/2019/extlst" xmlns:r="http://schemas.openxmlformats.org/officeDocument/2006/relationships" xmlns:m="http://schemas.openxmlformats.org/officeDocument/2006/math" xmlns:v="urn:schemas-microsoft-com:vml" xmlns:wp14="http://schemas.microsoft.com/office/word/2010/wordprocessingDrawing" xmlns:wp="http://schemas.openxmlformats.org/drawingml/2006/wordprocessingDrawing" xmlns:w10="urn:schemas-microsoft-com:office:word" xmlns:w="http://schemas.openxmlformats.org/wordprocessingml/2006/main" xmlns:w14="http://schemas.microsoft.com/office/word/2010/wordml" xmlns:w15="http://schemas.microsoft.com/office/word/2012/wordml" xmlns:w16cex="http://schemas.microsoft.com/office/word/2018/wordml/cex" xmlns:w16cid="http://schemas.microsoft.com/office/word/2016/wordml/cid" xmlns:w16="http://schemas.microsoft.com/office/word/2018/wordml" xmlns:w16du="http://schemas.microsoft.com/office/word/2023/wordml/word16du" xmlns:w16sdtdh="http://schemas.microsoft.com/office/word/2020/wordml/sdtdatahash" xmlns:w16sdtfl="http://schemas.microsoft.com/office/word/2024/wordml/sdtformatlock" xmlns:w16se="http://schemas.microsoft.com/office/word/2015/wordml/symex" xmlns:wpg="http://schemas.microsoft.com/office/word/2010/wordprocessingGroup" xmlns:wpi="http://schemas.microsoft.com/office/word/2010/wordprocessingInk" xmlns:wne="http://schemas.microsoft.com/office/word/2006/wordml" xmlns:wps="http://schemas.microsoft.com/office/word/2010/wordprocessingShape" mc:Ignorable="w14 w15 w16se w16cid w16 w16cex w16sdtdh w16sdtfl w16du wp14">
   <w:p>
     <w:pPr>
-      <w:pStyle w:val="Header"/>
+      <w:pStyle w:val="Koptekst"/>
       <w:jc w:val="center"/>
     </w:pPr>
     <w:r>
+      <w:rPr>
+        <w:noProof/>
+      </w:rPr>
       <w:drawing>
         <wp:inline distT="0" distB="0" distL="0" distR="0" wp14:anchorId="180C162C" wp14:editId="22BB62CA">
           <wp:extent cx="1257784" cy="494352"/>
@@ -5021,6 +4069,119 @@
 <file path=word/numbering.xml><?xml version="1.0" encoding="utf-8"?>
 <w:numbering xmlns:wpc="http://schemas.microsoft.com/office/word/2010/wordprocessingCanvas" xmlns:cx="http://schemas.microsoft.com/office/drawing/2014/chartex" xmlns:cx1="http://schemas.microsoft.com/office/drawing/2015/9/8/chartex" xmlns:cx2="http://schemas.microsoft.com/office/drawing/2015/10/21/chartex" xmlns:cx3="http://schemas.microsoft.com/office/drawing/2016/5/9/chartex" xmlns:cx4="http://schemas.microsoft.com/office/drawing/2016/5/10/chartex" xmlns:cx5="http://schemas.microsoft.com/office/drawing/2016/5/11/chartex" xmlns:cx6="http://schemas.microsoft.com/office/drawing/2016/5/12/chartex" xmlns:cx7="http://schemas.microsoft.com/office/drawing/2016/5/13/chartex" xmlns:cx8="http://schemas.microsoft.com/office/drawing/2016/5/14/chartex" xmlns:mc="http://schemas.openxmlformats.org/markup-compatibility/2006" xmlns:aink="http://schemas.microsoft.com/office/drawing/2016/ink" xmlns:am3d="http://schemas.microsoft.com/office/drawing/2017/model3d" xmlns:o="urn:schemas-microsoft-com:office:office" xmlns:oel="http://schemas.microsoft.com/office/2019/extlst" xmlns:r="http://schemas.openxmlformats.org/officeDocument/2006/relationships" xmlns:m="http://schemas.openxmlformats.org/officeDocument/2006/math" xmlns:v="urn:schemas-microsoft-com:vml" xmlns:wp14="http://schemas.microsoft.com/office/word/2010/wordprocessingDrawing" xmlns:wp="http://schemas.openxmlformats.org/drawingml/2006/wordprocessingDrawing" xmlns:w10="urn:schemas-microsoft-com:office:word" xmlns:w="http://schemas.openxmlformats.org/wordprocessingml/2006/main" xmlns:w14="http://schemas.microsoft.com/office/word/2010/wordml" xmlns:w15="http://schemas.microsoft.com/office/word/2012/wordml" xmlns:w16cex="http://schemas.microsoft.com/office/word/2018/wordml/cex" xmlns:w16cid="http://schemas.microsoft.com/office/word/2016/wordml/cid" xmlns:w16="http://schemas.microsoft.com/office/word/2018/wordml" xmlns:w16du="http://schemas.microsoft.com/office/word/2023/wordml/word16du" xmlns:w16sdtdh="http://schemas.microsoft.com/office/word/2020/wordml/sdtdatahash" xmlns:w16sdtfl="http://schemas.microsoft.com/office/word/2024/wordml/sdtformatlock" xmlns:w16se="http://schemas.microsoft.com/office/word/2015/wordml/symex" xmlns:wpg="http://schemas.microsoft.com/office/word/2010/wordprocessingGroup" xmlns:wpi="http://schemas.microsoft.com/office/word/2010/wordprocessingInk" xmlns:wne="http://schemas.microsoft.com/office/word/2006/wordml" xmlns:wps="http://schemas.microsoft.com/office/word/2010/wordprocessingShape" mc:Ignorable="w14 w15 w16se w16cid w16 w16cex w16sdtdh w16sdtfl w16du wp14">
   <w:abstractNum w:abstractNumId="0" w15:restartNumberingAfterBreak="0">
+    <w:nsid w:val="1EA55C2E"/>
+    <w:multiLevelType w:val="hybridMultilevel"/>
+    <w:tmpl w:val="2A4057E4"/>
+    <w:lvl w:ilvl="0" w:tplc="20000001">
+      <w:start w:val="1"/>
+      <w:numFmt w:val="bullet"/>
+      <w:lvlText w:val=""/>
+      <w:lvlJc w:val="left"/>
+      <w:pPr>
+        <w:ind w:left="720" w:hanging="360"/>
+      </w:pPr>
+      <w:rPr>
+        <w:rFonts w:ascii="Symbol" w:hAnsi="Symbol" w:hint="default"/>
+      </w:rPr>
+    </w:lvl>
+    <w:lvl w:ilvl="1" w:tplc="20000003" w:tentative="1">
+      <w:start w:val="1"/>
+      <w:numFmt w:val="bullet"/>
+      <w:lvlText w:val="o"/>
+      <w:lvlJc w:val="left"/>
+      <w:pPr>
+        <w:ind w:left="1440" w:hanging="360"/>
+      </w:pPr>
+      <w:rPr>
+        <w:rFonts w:ascii="Courier New" w:hAnsi="Courier New" w:cs="Courier New" w:hint="default"/>
+      </w:rPr>
+    </w:lvl>
+    <w:lvl w:ilvl="2" w:tplc="20000005" w:tentative="1">
+      <w:start w:val="1"/>
+      <w:numFmt w:val="bullet"/>
+      <w:lvlText w:val=""/>
+      <w:lvlJc w:val="left"/>
+      <w:pPr>
+        <w:ind w:left="2160" w:hanging="360"/>
+      </w:pPr>
+      <w:rPr>
+        <w:rFonts w:ascii="Wingdings" w:hAnsi="Wingdings" w:hint="default"/>
+      </w:rPr>
+    </w:lvl>
+    <w:lvl w:ilvl="3" w:tplc="20000001" w:tentative="1">
+      <w:start w:val="1"/>
+      <w:numFmt w:val="bullet"/>
+      <w:lvlText w:val=""/>
+      <w:lvlJc w:val="left"/>
+      <w:pPr>
+        <w:ind w:left="2880" w:hanging="360"/>
+      </w:pPr>
+      <w:rPr>
+        <w:rFonts w:ascii="Symbol" w:hAnsi="Symbol" w:hint="default"/>
+      </w:rPr>
+    </w:lvl>
+    <w:lvl w:ilvl="4" w:tplc="20000003" w:tentative="1">
+      <w:start w:val="1"/>
+      <w:numFmt w:val="bullet"/>
+      <w:lvlText w:val="o"/>
+      <w:lvlJc w:val="left"/>
+      <w:pPr>
+        <w:ind w:left="3600" w:hanging="360"/>
+      </w:pPr>
+      <w:rPr>
+        <w:rFonts w:ascii="Courier New" w:hAnsi="Courier New" w:cs="Courier New" w:hint="default"/>
+      </w:rPr>
+    </w:lvl>
+    <w:lvl w:ilvl="5" w:tplc="20000005" w:tentative="1">
+      <w:start w:val="1"/>
+      <w:numFmt w:val="bullet"/>
+      <w:lvlText w:val=""/>
+      <w:lvlJc w:val="left"/>
+      <w:pPr>
+        <w:ind w:left="4320" w:hanging="360"/>
+      </w:pPr>
+      <w:rPr>
+        <w:rFonts w:ascii="Wingdings" w:hAnsi="Wingdings" w:hint="default"/>
+      </w:rPr>
+    </w:lvl>
+    <w:lvl w:ilvl="6" w:tplc="20000001" w:tentative="1">
+      <w:start w:val="1"/>
+      <w:numFmt w:val="bullet"/>
+      <w:lvlText w:val=""/>
+      <w:lvlJc w:val="left"/>
+      <w:pPr>
+        <w:ind w:left="5040" w:hanging="360"/>
+      </w:pPr>
+      <w:rPr>
+        <w:rFonts w:ascii="Symbol" w:hAnsi="Symbol" w:hint="default"/>
+      </w:rPr>
+    </w:lvl>
+    <w:lvl w:ilvl="7" w:tplc="20000003" w:tentative="1">
+      <w:start w:val="1"/>
+      <w:numFmt w:val="bullet"/>
+      <w:lvlText w:val="o"/>
+      <w:lvlJc w:val="left"/>
+      <w:pPr>
+        <w:ind w:left="5760" w:hanging="360"/>
+      </w:pPr>
+      <w:rPr>
+        <w:rFonts w:ascii="Courier New" w:hAnsi="Courier New" w:cs="Courier New" w:hint="default"/>
+      </w:rPr>
+    </w:lvl>
+    <w:lvl w:ilvl="8" w:tplc="20000005" w:tentative="1">
+      <w:start w:val="1"/>
+      <w:numFmt w:val="bullet"/>
+      <w:lvlText w:val=""/>
+      <w:lvlJc w:val="left"/>
+      <w:pPr>
+        <w:ind w:left="6480" w:hanging="360"/>
+      </w:pPr>
+      <w:rPr>
+        <w:rFonts w:ascii="Wingdings" w:hAnsi="Wingdings" w:hint="default"/>
+      </w:rPr>
+    </w:lvl>
+  </w:abstractNum>
+  <w:abstractNum w:abstractNumId="1" w15:restartNumberingAfterBreak="0">
     <w:nsid w:val="317D4063"/>
     <w:multiLevelType w:val="hybridMultilevel"/>
     <w:tmpl w:val="9626AE68"/>
@@ -5106,7 +4267,7 @@
       </w:pPr>
     </w:lvl>
   </w:abstractNum>
-  <w:abstractNum w:abstractNumId="1" w15:restartNumberingAfterBreak="0">
+  <w:abstractNum w:abstractNumId="2" w15:restartNumberingAfterBreak="0">
     <w:nsid w:val="38F55706"/>
     <w:multiLevelType w:val="multilevel"/>
     <w:tmpl w:val="0413001F"/>
@@ -5192,7 +4353,7 @@
       </w:pPr>
     </w:lvl>
   </w:abstractNum>
-  <w:abstractNum w:abstractNumId="2" w15:restartNumberingAfterBreak="0">
+  <w:abstractNum w:abstractNumId="3" w15:restartNumberingAfterBreak="0">
     <w:nsid w:val="48EC589A"/>
     <w:multiLevelType w:val="multilevel"/>
     <w:tmpl w:val="0413001F"/>
@@ -5278,14 +4439,133 @@
       </w:pPr>
     </w:lvl>
   </w:abstractNum>
+  <w:abstractNum w:abstractNumId="4" w15:restartNumberingAfterBreak="0">
+    <w:nsid w:val="4C4B2496"/>
+    <w:multiLevelType w:val="hybridMultilevel"/>
+    <w:tmpl w:val="787A3E20"/>
+    <w:lvl w:ilvl="0" w:tplc="20000001">
+      <w:start w:val="1"/>
+      <w:numFmt w:val="bullet"/>
+      <w:lvlText w:val=""/>
+      <w:lvlJc w:val="left"/>
+      <w:pPr>
+        <w:ind w:left="720" w:hanging="360"/>
+      </w:pPr>
+      <w:rPr>
+        <w:rFonts w:ascii="Symbol" w:hAnsi="Symbol" w:hint="default"/>
+      </w:rPr>
+    </w:lvl>
+    <w:lvl w:ilvl="1" w:tplc="20000003" w:tentative="1">
+      <w:start w:val="1"/>
+      <w:numFmt w:val="bullet"/>
+      <w:lvlText w:val="o"/>
+      <w:lvlJc w:val="left"/>
+      <w:pPr>
+        <w:ind w:left="1440" w:hanging="360"/>
+      </w:pPr>
+      <w:rPr>
+        <w:rFonts w:ascii="Courier New" w:hAnsi="Courier New" w:cs="Courier New" w:hint="default"/>
+      </w:rPr>
+    </w:lvl>
+    <w:lvl w:ilvl="2" w:tplc="20000005" w:tentative="1">
+      <w:start w:val="1"/>
+      <w:numFmt w:val="bullet"/>
+      <w:lvlText w:val=""/>
+      <w:lvlJc w:val="left"/>
+      <w:pPr>
+        <w:ind w:left="2160" w:hanging="360"/>
+      </w:pPr>
+      <w:rPr>
+        <w:rFonts w:ascii="Wingdings" w:hAnsi="Wingdings" w:hint="default"/>
+      </w:rPr>
+    </w:lvl>
+    <w:lvl w:ilvl="3" w:tplc="20000001" w:tentative="1">
+      <w:start w:val="1"/>
+      <w:numFmt w:val="bullet"/>
+      <w:lvlText w:val=""/>
+      <w:lvlJc w:val="left"/>
+      <w:pPr>
+        <w:ind w:left="2880" w:hanging="360"/>
+      </w:pPr>
+      <w:rPr>
+        <w:rFonts w:ascii="Symbol" w:hAnsi="Symbol" w:hint="default"/>
+      </w:rPr>
+    </w:lvl>
+    <w:lvl w:ilvl="4" w:tplc="20000003" w:tentative="1">
+      <w:start w:val="1"/>
+      <w:numFmt w:val="bullet"/>
+      <w:lvlText w:val="o"/>
+      <w:lvlJc w:val="left"/>
+      <w:pPr>
+        <w:ind w:left="3600" w:hanging="360"/>
+      </w:pPr>
+      <w:rPr>
+        <w:rFonts w:ascii="Courier New" w:hAnsi="Courier New" w:cs="Courier New" w:hint="default"/>
+      </w:rPr>
+    </w:lvl>
+    <w:lvl w:ilvl="5" w:tplc="20000005" w:tentative="1">
+      <w:start w:val="1"/>
+      <w:numFmt w:val="bullet"/>
+      <w:lvlText w:val=""/>
+      <w:lvlJc w:val="left"/>
+      <w:pPr>
+        <w:ind w:left="4320" w:hanging="360"/>
+      </w:pPr>
+      <w:rPr>
+        <w:rFonts w:ascii="Wingdings" w:hAnsi="Wingdings" w:hint="default"/>
+      </w:rPr>
+    </w:lvl>
+    <w:lvl w:ilvl="6" w:tplc="20000001" w:tentative="1">
+      <w:start w:val="1"/>
+      <w:numFmt w:val="bullet"/>
+      <w:lvlText w:val=""/>
+      <w:lvlJc w:val="left"/>
+      <w:pPr>
+        <w:ind w:left="5040" w:hanging="360"/>
+      </w:pPr>
+      <w:rPr>
+        <w:rFonts w:ascii="Symbol" w:hAnsi="Symbol" w:hint="default"/>
+      </w:rPr>
+    </w:lvl>
+    <w:lvl w:ilvl="7" w:tplc="20000003" w:tentative="1">
+      <w:start w:val="1"/>
+      <w:numFmt w:val="bullet"/>
+      <w:lvlText w:val="o"/>
+      <w:lvlJc w:val="left"/>
+      <w:pPr>
+        <w:ind w:left="5760" w:hanging="360"/>
+      </w:pPr>
+      <w:rPr>
+        <w:rFonts w:ascii="Courier New" w:hAnsi="Courier New" w:cs="Courier New" w:hint="default"/>
+      </w:rPr>
+    </w:lvl>
+    <w:lvl w:ilvl="8" w:tplc="20000005" w:tentative="1">
+      <w:start w:val="1"/>
+      <w:numFmt w:val="bullet"/>
+      <w:lvlText w:val=""/>
+      <w:lvlJc w:val="left"/>
+      <w:pPr>
+        <w:ind w:left="6480" w:hanging="360"/>
+      </w:pPr>
+      <w:rPr>
+        <w:rFonts w:ascii="Wingdings" w:hAnsi="Wingdings" w:hint="default"/>
+      </w:rPr>
+    </w:lvl>
+  </w:abstractNum>
   <w:num w:numId="1" w16cid:durableId="90131598">
-    <w:abstractNumId w:val="0"/>
+    <w:abstractNumId w:val="1"/>
   </w:num>
   <w:num w:numId="2" w16cid:durableId="772435853">
-    <w:abstractNumId w:val="1"/>
+    <w:abstractNumId w:val="2"/>
   </w:num>
   <w:num w:numId="3" w16cid:durableId="185992957">
-    <w:abstractNumId w:val="2"/>
+    <w:abstractNumId w:val="3"/>
+  </w:num>
+  <w:num w:numId="4" w16cid:durableId="630526368">
+    <w:abstractNumId w:val="4"/>
+  </w:num>
+  <w:num w:numId="5" w16cid:durableId="1202596089">
+    <w:abstractNumId w:val="0"/>
   </w:num>
 </w:numbering>
 </file>
@@ -5687,15 +4967,15 @@
     <w:lsdException w:name="Unresolved Mention" w:semiHidden="1" w:unhideWhenUsed="1"/>
     <w:lsdException w:name="Smart Link" w:semiHidden="1" w:unhideWhenUsed="1"/>
   </w:latentStyles>
-  <w:style w:type="paragraph" w:default="1" w:styleId="Normal">
+  <w:style w:type="paragraph" w:default="1" w:styleId="Standaard">
     <w:name w:val="Normal"/>
     <w:qFormat/>
   </w:style>
-  <w:style w:type="paragraph" w:styleId="Heading1">
+  <w:style w:type="paragraph" w:styleId="Kop1">
     <w:name w:val="heading 1"/>
-    <w:basedOn w:val="Normal"/>
-    <w:next w:val="Normal"/>
-    <w:link w:val="Heading1Char"/>
+    <w:basedOn w:val="Standaard"/>
+    <w:next w:val="Standaard"/>
+    <w:link w:val="Kop1Char"/>
     <w:uiPriority w:val="9"/>
     <w:qFormat/>
     <w:rsid w:val="00DF3B37"/>
@@ -5713,11 +4993,11 @@
       <w:szCs w:val="32"/>
     </w:rPr>
   </w:style>
-  <w:style w:type="paragraph" w:styleId="Heading2">
+  <w:style w:type="paragraph" w:styleId="Kop2">
     <w:name w:val="heading 2"/>
-    <w:basedOn w:val="Normal"/>
-    <w:next w:val="Normal"/>
-    <w:link w:val="Heading2Char"/>
+    <w:basedOn w:val="Standaard"/>
+    <w:next w:val="Standaard"/>
+    <w:link w:val="Kop2Char"/>
     <w:uiPriority w:val="9"/>
     <w:unhideWhenUsed/>
     <w:qFormat/>
@@ -5735,11 +5015,11 @@
       <w:szCs w:val="26"/>
     </w:rPr>
   </w:style>
-  <w:style w:type="paragraph" w:styleId="Heading3">
+  <w:style w:type="paragraph" w:styleId="Kop3">
     <w:name w:val="heading 3"/>
-    <w:basedOn w:val="Normal"/>
-    <w:next w:val="Normal"/>
-    <w:link w:val="Heading3Char"/>
+    <w:basedOn w:val="Standaard"/>
+    <w:next w:val="Standaard"/>
+    <w:link w:val="Kop3Char"/>
     <w:uiPriority w:val="9"/>
     <w:unhideWhenUsed/>
     <w:qFormat/>
@@ -5757,13 +5037,13 @@
       <w:szCs w:val="24"/>
     </w:rPr>
   </w:style>
-  <w:style w:type="character" w:default="1" w:styleId="DefaultParagraphFont">
+  <w:style w:type="character" w:default="1" w:styleId="Standaardalinea-lettertype">
     <w:name w:val="Default Paragraph Font"/>
     <w:uiPriority w:val="1"/>
     <w:semiHidden/>
     <w:unhideWhenUsed/>
   </w:style>
-  <w:style w:type="table" w:default="1" w:styleId="TableNormal">
+  <w:style w:type="table" w:default="1" w:styleId="Standaardtabel">
     <w:name w:val="Normal Table"/>
     <w:uiPriority w:val="99"/>
     <w:semiHidden/>
@@ -5778,16 +5058,16 @@
       </w:tblCellMar>
     </w:tblPr>
   </w:style>
-  <w:style w:type="numbering" w:default="1" w:styleId="NoList">
+  <w:style w:type="numbering" w:default="1" w:styleId="Geenlijst">
     <w:name w:val="No List"/>
     <w:uiPriority w:val="99"/>
     <w:semiHidden/>
     <w:unhideWhenUsed/>
   </w:style>
-  <w:style w:type="character" w:customStyle="1" w:styleId="Heading1Char">
-    <w:name w:val="Heading 1 Char"/>
-    <w:basedOn w:val="DefaultParagraphFont"/>
-    <w:link w:val="Heading1"/>
+  <w:style w:type="character" w:customStyle="1" w:styleId="Kop1Char">
+    <w:name w:val="Kop 1 Char"/>
+    <w:basedOn w:val="Standaardalinea-lettertype"/>
+    <w:link w:val="Kop1"/>
     <w:uiPriority w:val="9"/>
     <w:rsid w:val="00DF3B37"/>
     <w:rPr>
@@ -5798,10 +5078,10 @@
       <w:szCs w:val="32"/>
     </w:rPr>
   </w:style>
-  <w:style w:type="character" w:customStyle="1" w:styleId="Heading2Char">
-    <w:name w:val="Heading 2 Char"/>
-    <w:basedOn w:val="DefaultParagraphFont"/>
-    <w:link w:val="Heading2"/>
+  <w:style w:type="character" w:customStyle="1" w:styleId="Kop2Char">
+    <w:name w:val="Kop 2 Char"/>
+    <w:basedOn w:val="Standaardalinea-lettertype"/>
+    <w:link w:val="Kop2"/>
     <w:uiPriority w:val="9"/>
     <w:rsid w:val="007F2BE0"/>
     <w:rPr>
@@ -5811,9 +5091,9 @@
       <w:szCs w:val="26"/>
     </w:rPr>
   </w:style>
-  <w:style w:type="table" w:styleId="TableGrid">
+  <w:style w:type="table" w:styleId="Tabelraster">
     <w:name w:val="Table Grid"/>
-    <w:basedOn w:val="TableNormal"/>
+    <w:basedOn w:val="Standaardtabel"/>
     <w:uiPriority w:val="59"/>
     <w:rsid w:val="00075DC1"/>
     <w:pPr>
@@ -5834,10 +5114,10 @@
       </w:tblBorders>
     </w:tblPr>
   </w:style>
-  <w:style w:type="character" w:customStyle="1" w:styleId="Heading3Char">
-    <w:name w:val="Heading 3 Char"/>
-    <w:basedOn w:val="DefaultParagraphFont"/>
-    <w:link w:val="Heading3"/>
+  <w:style w:type="character" w:customStyle="1" w:styleId="Kop3Char">
+    <w:name w:val="Kop 3 Char"/>
+    <w:basedOn w:val="Standaardalinea-lettertype"/>
+    <w:link w:val="Kop3"/>
     <w:uiPriority w:val="9"/>
     <w:rsid w:val="0007052B"/>
     <w:rPr>
@@ -5847,11 +5127,11 @@
       <w:szCs w:val="24"/>
     </w:rPr>
   </w:style>
-  <w:style w:type="paragraph" w:styleId="Title">
+  <w:style w:type="paragraph" w:styleId="Titel">
     <w:name w:val="Title"/>
-    <w:basedOn w:val="Normal"/>
-    <w:next w:val="Normal"/>
-    <w:link w:val="TitleChar"/>
+    <w:basedOn w:val="Standaard"/>
+    <w:next w:val="Standaard"/>
+    <w:link w:val="TitelChar"/>
     <w:uiPriority w:val="10"/>
     <w:qFormat/>
     <w:rsid w:val="003D02C4"/>
@@ -5867,10 +5147,10 @@
       <w:szCs w:val="56"/>
     </w:rPr>
   </w:style>
-  <w:style w:type="character" w:customStyle="1" w:styleId="TitleChar">
-    <w:name w:val="Title Char"/>
-    <w:basedOn w:val="DefaultParagraphFont"/>
-    <w:link w:val="Title"/>
+  <w:style w:type="character" w:customStyle="1" w:styleId="TitelChar">
+    <w:name w:val="Titel Char"/>
+    <w:basedOn w:val="Standaardalinea-lettertype"/>
+    <w:link w:val="Titel"/>
     <w:uiPriority w:val="10"/>
     <w:rsid w:val="003D02C4"/>
     <w:rPr>
@@ -5881,11 +5161,11 @@
       <w:szCs w:val="56"/>
     </w:rPr>
   </w:style>
-  <w:style w:type="paragraph" w:styleId="Subtitle">
+  <w:style w:type="paragraph" w:styleId="Ondertitel">
     <w:name w:val="Subtitle"/>
-    <w:basedOn w:val="Normal"/>
-    <w:next w:val="Normal"/>
-    <w:link w:val="SubtitleChar"/>
+    <w:basedOn w:val="Standaard"/>
+    <w:next w:val="Standaard"/>
+    <w:link w:val="OndertitelChar"/>
     <w:uiPriority w:val="11"/>
     <w:qFormat/>
     <w:rsid w:val="003D02C4"/>
@@ -5900,10 +5180,10 @@
       <w:spacing w:val="15"/>
     </w:rPr>
   </w:style>
-  <w:style w:type="character" w:customStyle="1" w:styleId="SubtitleChar">
-    <w:name w:val="Subtitle Char"/>
-    <w:basedOn w:val="DefaultParagraphFont"/>
-    <w:link w:val="Subtitle"/>
+  <w:style w:type="character" w:customStyle="1" w:styleId="OndertitelChar">
+    <w:name w:val="Ondertitel Char"/>
+    <w:basedOn w:val="Standaardalinea-lettertype"/>
+    <w:link w:val="Ondertitel"/>
     <w:uiPriority w:val="11"/>
     <w:rsid w:val="003D02C4"/>
     <w:rPr>
@@ -5912,10 +5192,10 @@
       <w:spacing w:val="15"/>
     </w:rPr>
   </w:style>
-  <w:style w:type="paragraph" w:styleId="TOCHeading">
+  <w:style w:type="paragraph" w:styleId="Kopvaninhoudsopgave">
     <w:name w:val="TOC Heading"/>
-    <w:basedOn w:val="Heading1"/>
-    <w:next w:val="Normal"/>
+    <w:basedOn w:val="Kop1"/>
+    <w:next w:val="Standaard"/>
     <w:uiPriority w:val="39"/>
     <w:unhideWhenUsed/>
     <w:qFormat/>
@@ -5929,10 +5209,10 @@
       <w14:ligatures w14:val="none"/>
     </w:rPr>
   </w:style>
-  <w:style w:type="paragraph" w:styleId="TOC1">
+  <w:style w:type="paragraph" w:styleId="Inhopg1">
     <w:name w:val="toc 1"/>
-    <w:basedOn w:val="Normal"/>
-    <w:next w:val="Normal"/>
+    <w:basedOn w:val="Standaard"/>
+    <w:next w:val="Standaard"/>
     <w:autoRedefine/>
     <w:uiPriority w:val="39"/>
     <w:unhideWhenUsed/>
@@ -5941,10 +5221,10 @@
       <w:spacing w:after="100"/>
     </w:pPr>
   </w:style>
-  <w:style w:type="paragraph" w:styleId="TOC2">
+  <w:style w:type="paragraph" w:styleId="Inhopg2">
     <w:name w:val="toc 2"/>
-    <w:basedOn w:val="Normal"/>
-    <w:next w:val="Normal"/>
+    <w:basedOn w:val="Standaard"/>
+    <w:next w:val="Standaard"/>
     <w:autoRedefine/>
     <w:uiPriority w:val="39"/>
     <w:unhideWhenUsed/>
@@ -5954,10 +5234,10 @@
       <w:ind w:left="220"/>
     </w:pPr>
   </w:style>
-  <w:style w:type="paragraph" w:styleId="TOC3">
+  <w:style w:type="paragraph" w:styleId="Inhopg3">
     <w:name w:val="toc 3"/>
-    <w:basedOn w:val="Normal"/>
-    <w:next w:val="Normal"/>
+    <w:basedOn w:val="Standaard"/>
+    <w:next w:val="Standaard"/>
     <w:autoRedefine/>
     <w:uiPriority w:val="39"/>
     <w:unhideWhenUsed/>
@@ -5969,7 +5249,7 @@
   </w:style>
   <w:style w:type="character" w:styleId="Hyperlink">
     <w:name w:val="Hyperlink"/>
-    <w:basedOn w:val="DefaultParagraphFont"/>
+    <w:basedOn w:val="Standaardalinea-lettertype"/>
     <w:uiPriority w:val="99"/>
     <w:unhideWhenUsed/>
     <w:rsid w:val="00773C67"/>
@@ -5978,10 +5258,10 @@
       <w:u w:val="single"/>
     </w:rPr>
   </w:style>
-  <w:style w:type="paragraph" w:styleId="Header">
+  <w:style w:type="paragraph" w:styleId="Koptekst">
     <w:name w:val="header"/>
-    <w:basedOn w:val="Normal"/>
-    <w:link w:val="HeaderChar"/>
+    <w:basedOn w:val="Standaard"/>
+    <w:link w:val="KoptekstChar"/>
     <w:uiPriority w:val="99"/>
     <w:unhideWhenUsed/>
     <w:rsid w:val="00106F7F"/>
@@ -5993,17 +5273,17 @@
       <w:spacing w:after="0" w:line="240" w:lineRule="auto"/>
     </w:pPr>
   </w:style>
-  <w:style w:type="character" w:customStyle="1" w:styleId="HeaderChar">
-    <w:name w:val="Header Char"/>
-    <w:basedOn w:val="DefaultParagraphFont"/>
-    <w:link w:val="Header"/>
+  <w:style w:type="character" w:customStyle="1" w:styleId="KoptekstChar">
+    <w:name w:val="Koptekst Char"/>
+    <w:basedOn w:val="Standaardalinea-lettertype"/>
+    <w:link w:val="Koptekst"/>
     <w:uiPriority w:val="99"/>
     <w:rsid w:val="00106F7F"/>
   </w:style>
-  <w:style w:type="paragraph" w:styleId="Footer">
+  <w:style w:type="paragraph" w:styleId="Voettekst">
     <w:name w:val="footer"/>
-    <w:basedOn w:val="Normal"/>
-    <w:link w:val="FooterChar"/>
+    <w:basedOn w:val="Standaard"/>
+    <w:link w:val="VoettekstChar"/>
     <w:uiPriority w:val="99"/>
     <w:unhideWhenUsed/>
     <w:rsid w:val="00106F7F"/>
@@ -6015,16 +5295,16 @@
       <w:spacing w:after="0" w:line="240" w:lineRule="auto"/>
     </w:pPr>
   </w:style>
-  <w:style w:type="character" w:customStyle="1" w:styleId="FooterChar">
-    <w:name w:val="Footer Char"/>
-    <w:basedOn w:val="DefaultParagraphFont"/>
-    <w:link w:val="Footer"/>
+  <w:style w:type="character" w:customStyle="1" w:styleId="VoettekstChar">
+    <w:name w:val="Voettekst Char"/>
+    <w:basedOn w:val="Standaardalinea-lettertype"/>
+    <w:link w:val="Voettekst"/>
     <w:uiPriority w:val="99"/>
     <w:rsid w:val="00106F7F"/>
   </w:style>
-  <w:style w:type="character" w:styleId="SubtleReference">
+  <w:style w:type="character" w:styleId="Subtieleverwijzing">
     <w:name w:val="Subtle Reference"/>
-    <w:basedOn w:val="DefaultParagraphFont"/>
+    <w:basedOn w:val="Standaardalinea-lettertype"/>
     <w:uiPriority w:val="31"/>
     <w:qFormat/>
     <w:rsid w:val="005D0C04"/>
@@ -6033,9 +5313,9 @@
       <w:color w:val="5A5A5A" w:themeColor="text1" w:themeTint="A5"/>
     </w:rPr>
   </w:style>
-  <w:style w:type="table" w:styleId="TableGridLight">
+  <w:style w:type="table" w:styleId="Tabelrasterlicht">
     <w:name w:val="Grid Table Light"/>
-    <w:basedOn w:val="TableNormal"/>
+    <w:basedOn w:val="Standaardtabel"/>
     <w:uiPriority w:val="40"/>
     <w:rsid w:val="00613755"/>
     <w:pPr>
@@ -6052,9 +5332,9 @@
       </w:tblBorders>
     </w:tblPr>
   </w:style>
-  <w:style w:type="character" w:styleId="BookTitle">
+  <w:style w:type="character" w:styleId="Titelvanboek">
     <w:name w:val="Book Title"/>
-    <w:basedOn w:val="DefaultParagraphFont"/>
+    <w:basedOn w:val="Standaardalinea-lettertype"/>
     <w:uiPriority w:val="33"/>
     <w:qFormat/>
     <w:rsid w:val="00412509"/>
@@ -6065,6 +5345,17 @@
       <w:iCs/>
       <w:spacing w:val="5"/>
     </w:rPr>
+  </w:style>
+  <w:style w:type="paragraph" w:styleId="Lijstalinea">
+    <w:name w:val="List Paragraph"/>
+    <w:basedOn w:val="Standaard"/>
+    <w:uiPriority w:val="34"/>
+    <w:qFormat/>
+    <w:rsid w:val="00F12BBE"/>
+    <w:pPr>
+      <w:ind w:left="720"/>
+      <w:contextualSpacing/>
+    </w:pPr>
   </w:style>
 </w:styles>
 </file>
@@ -6365,6 +5656,10 @@
 </file>
 
 <file path=customXml/item1.xml><?xml version="1.0" encoding="utf-8"?>
+<b:Sources xmlns:b="http://schemas.openxmlformats.org/officeDocument/2006/bibliography" xmlns="http://schemas.openxmlformats.org/officeDocument/2006/bibliography" SelectedStyle="\APASixthEditionOfficeOnline.xsl" StyleName="APA" Version="6"/>
+</file>
+
+<file path=customXml/item2.xml><?xml version="1.0" encoding="utf-8"?>
 <ct:contentTypeSchema xmlns:ct="http://schemas.microsoft.com/office/2006/metadata/contentType" xmlns:ma="http://schemas.microsoft.com/office/2006/metadata/properties/metaAttributes" ct:_="" ma:_="" ma:contentTypeName="Document" ma:contentTypeID="0x010100D5188FA4F7421B4A93E65E307A769E27" ma:contentTypeVersion="15" ma:contentTypeDescription="Een nieuw document maken." ma:contentTypeScope="" ma:versionID="9bfd002f47f5f7e7b2724518f3fad1a5">
   <xsd:schema xmlns:xsd="http://www.w3.org/2001/XMLSchema" xmlns:xs="http://www.w3.org/2001/XMLSchema" xmlns:p="http://schemas.microsoft.com/office/2006/metadata/properties" xmlns:ns2="094ecc41-7a37-40c9-8390-f18431712098" xmlns:ns3="32dd6115-ce5d-46b4-b638-9e7d5ca6cbee" targetNamespace="http://schemas.microsoft.com/office/2006/metadata/properties" ma:root="true" ma:fieldsID="e2c1118370456e9a6d2939e9bd0f2e89" ns2:_="" ns3:_="">
     <xsd:import namespace="094ecc41-7a37-40c9-8390-f18431712098"/>
@@ -6599,11 +5894,16 @@
 </ct:contentTypeSchema>
 </file>
 
-<file path=customXml/item2.xml><?xml version="1.0" encoding="utf-8"?>
-<b:Sources xmlns:b="http://schemas.openxmlformats.org/officeDocument/2006/bibliography" xmlns="http://schemas.openxmlformats.org/officeDocument/2006/bibliography" SelectedStyle="\APASixthEditionOfficeOnline.xsl" StyleName="APA" Version="6"/>
+<file path=customXml/item3.xml><?xml version="1.0" encoding="utf-8"?>
+<?mso-contentType ?>
+<FormTemplates xmlns="http://schemas.microsoft.com/sharepoint/v3/contenttype/forms">
+  <Display>DocumentLibraryForm</Display>
+  <Edit>DocumentLibraryForm</Edit>
+  <New>DocumentLibraryForm</New>
+</FormTemplates>
 </file>
 
-<file path=customXml/item3.xml><?xml version="1.0" encoding="utf-8"?>
+<file path=customXml/item4.xml><?xml version="1.0" encoding="utf-8"?>
 <p:properties xmlns:p="http://schemas.microsoft.com/office/2006/metadata/properties" xmlns:xsi="http://www.w3.org/2001/XMLSchema-instance" xmlns:pc="http://schemas.microsoft.com/office/infopath/2007/PartnerControls">
   <documentManagement>
     <TaxCatchAll xmlns="32dd6115-ce5d-46b4-b638-9e7d5ca6cbee" xsi:nil="true"/>
@@ -6614,16 +5914,15 @@
 </p:properties>
 </file>
 
-<file path=customXml/item4.xml><?xml version="1.0" encoding="utf-8"?>
-<?mso-contentType ?>
-<FormTemplates xmlns="http://schemas.microsoft.com/sharepoint/v3/contenttype/forms">
-  <Display>DocumentLibraryForm</Display>
-  <Edit>DocumentLibraryForm</Edit>
-  <New>DocumentLibraryForm</New>
-</FormTemplates>
+<file path=customXml/itemProps1.xml><?xml version="1.0" encoding="utf-8"?>
+<ds:datastoreItem xmlns:ds="http://schemas.openxmlformats.org/officeDocument/2006/customXml" ds:itemID="{8162CAD7-841C-4740-BB05-9434E13DB1CA}">
+  <ds:schemaRefs>
+    <ds:schemaRef ds:uri="http://schemas.openxmlformats.org/officeDocument/2006/bibliography"/>
+  </ds:schemaRefs>
+</ds:datastoreItem>
 </file>
 
-<file path=customXml/itemProps1.xml><?xml version="1.0" encoding="utf-8"?>
+<file path=customXml/itemProps2.xml><?xml version="1.0" encoding="utf-8"?>
 <ds:datastoreItem xmlns:ds="http://schemas.openxmlformats.org/officeDocument/2006/customXml" ds:itemID="{C56652EF-460B-4040-8FF4-DC811E3C10FC}">
   <ds:schemaRefs>
     <ds:schemaRef ds:uri="http://schemas.microsoft.com/office/2006/metadata/contentType"/>
@@ -6642,15 +5941,15 @@
 </ds:datastoreItem>
 </file>
 
-<file path=customXml/itemProps2.xml><?xml version="1.0" encoding="utf-8"?>
-<ds:datastoreItem xmlns:ds="http://schemas.openxmlformats.org/officeDocument/2006/customXml" ds:itemID="{8162CAD7-841C-4740-BB05-9434E13DB1CA}">
+<file path=customXml/itemProps3.xml><?xml version="1.0" encoding="utf-8"?>
+<ds:datastoreItem xmlns:ds="http://schemas.openxmlformats.org/officeDocument/2006/customXml" ds:itemID="{0A4EF1CA-211F-4D3B-A3A7-59A30722EE61}">
   <ds:schemaRefs>
-    <ds:schemaRef ds:uri="http://schemas.openxmlformats.org/officeDocument/2006/bibliography"/>
+    <ds:schemaRef ds:uri="http://schemas.microsoft.com/sharepoint/v3/contenttype/forms"/>
   </ds:schemaRefs>
 </ds:datastoreItem>
 </file>
 
-<file path=customXml/itemProps3.xml><?xml version="1.0" encoding="utf-8"?>
+<file path=customXml/itemProps4.xml><?xml version="1.0" encoding="utf-8"?>
 <ds:datastoreItem xmlns:ds="http://schemas.openxmlformats.org/officeDocument/2006/customXml" ds:itemID="{91F92A0A-AACE-43E5-89F9-369DFE81A653}">
   <ds:schemaRefs>
     <ds:schemaRef ds:uri="http://schemas.microsoft.com/office/2006/metadata/properties"/>
@@ -6659,12 +5958,4 @@
     <ds:schemaRef ds:uri="094ecc41-7a37-40c9-8390-f18431712098"/>
   </ds:schemaRefs>
 </ds:datastoreItem>
-</file>
-
-<file path=customXml/itemProps4.xml><?xml version="1.0" encoding="utf-8"?>
-<ds:datastoreItem xmlns:ds="http://schemas.openxmlformats.org/officeDocument/2006/customXml" ds:itemID="{0A4EF1CA-211F-4D3B-A3A7-59A30722EE61}">
-  <ds:schemaRefs>
-    <ds:schemaRef ds:uri="http://schemas.microsoft.com/sharepoint/v3/contenttype/forms"/>
-  </ds:schemaRefs>
-</ds:datastoreItem>
 </file>
</xml_diff>